<commit_message>
added fuente 5V png
</commit_message>
<xml_diff>
--- a/Hito 3/BaseHito3.docx
+++ b/Hito 3/BaseHito3.docx
@@ -275,41 +275,81 @@
           <w:b/>
         </w:rPr>
         <w:tab/>
-        <w:t>Bualó</w:t>
-      </w:r>
+      </w:r>
+      <w:proofErr w:type="spellStart"/>
       <w:r>
         <w:rPr>
           <w:rFonts w:ascii="Avenir LT Std 55 Roman" w:hAnsi="Avenir LT Std 55 Roman"/>
           <w:b/>
         </w:rPr>
-        <w:t xml:space="preserve">, </w:t>
-      </w:r>
+        <w:t>Bualó</w:t>
+      </w:r>
+      <w:proofErr w:type="spellEnd"/>
       <w:r>
         <w:rPr>
           <w:rFonts w:ascii="Avenir LT Std 55 Roman" w:hAnsi="Avenir LT Std 55 Roman"/>
           <w:b/>
         </w:rPr>
-        <w:t>Santiago</w:t>
+        <w:t xml:space="preserve">, </w:t>
       </w:r>
       <w:r>
         <w:rPr>
           <w:rFonts w:ascii="Avenir LT Std 55 Roman" w:hAnsi="Avenir LT Std 55 Roman"/>
           <w:b/>
         </w:rPr>
-        <w:t xml:space="preserve"> (Leg. Nº </w:t>
+        <w:t>Santiago</w:t>
       </w:r>
       <w:r>
         <w:rPr>
           <w:rFonts w:ascii="Avenir LT Std 55 Roman" w:hAnsi="Avenir LT Std 55 Roman"/>
           <w:b/>
         </w:rPr>
-        <w:t>57557</w:t>
-      </w:r>
+        <w:t xml:space="preserve"> (</w:t>
+      </w:r>
+      <w:proofErr w:type="spellStart"/>
       <w:r>
         <w:rPr>
           <w:rFonts w:ascii="Avenir LT Std 55 Roman" w:hAnsi="Avenir LT Std 55 Roman"/>
           <w:b/>
         </w:rPr>
+        <w:t>Leg</w:t>
+      </w:r>
+      <w:proofErr w:type="spellEnd"/>
+      <w:r>
+        <w:rPr>
+          <w:rFonts w:ascii="Avenir LT Std 55 Roman" w:hAnsi="Avenir LT Std 55 Roman"/>
+          <w:b/>
+        </w:rPr>
+        <w:t xml:space="preserve">. </w:t>
+      </w:r>
+      <w:proofErr w:type="spellStart"/>
+      <w:r>
+        <w:rPr>
+          <w:rFonts w:ascii="Avenir LT Std 55 Roman" w:hAnsi="Avenir LT Std 55 Roman"/>
+          <w:b/>
+        </w:rPr>
+        <w:t>Nº</w:t>
+      </w:r>
+      <w:proofErr w:type="spellEnd"/>
+      <w:r>
+        <w:rPr>
+          <w:rFonts w:ascii="Avenir LT Std 55 Roman" w:hAnsi="Avenir LT Std 55 Roman"/>
+          <w:b/>
+        </w:rPr>
+        <w:t xml:space="preserve"> </w:t>
+      </w:r>
+      <w:r>
+        <w:rPr>
+          <w:rFonts w:ascii="Avenir LT Std 55 Roman" w:hAnsi="Avenir LT Std 55 Roman"/>
+          <w:b/>
+        </w:rPr>
+        <w:t>57557</w:t>
+      </w:r>
+      <w:r>
+        <w:rPr>
+          <w:rFonts w:ascii="Avenir LT Std 55 Roman" w:hAnsi="Avenir LT Std 55 Roman"/>
+          <w:b/>
+        </w:rPr>
         <w:t>)</w:t>
       </w:r>
     </w:p>
@@ -348,20 +388,52 @@
           <w:rFonts w:ascii="Avenir LT Std 55 Roman" w:hAnsi="Avenir LT Std 55 Roman"/>
           <w:b/>
         </w:rPr>
-        <w:t xml:space="preserve"> (Leg. Nº </w:t>
-      </w:r>
+        <w:t xml:space="preserve"> (</w:t>
+      </w:r>
+      <w:proofErr w:type="spellStart"/>
       <w:r>
         <w:rPr>
           <w:rFonts w:ascii="Avenir LT Std 55 Roman" w:hAnsi="Avenir LT Std 55 Roman"/>
           <w:b/>
         </w:rPr>
-        <w:t>56209</w:t>
-      </w:r>
+        <w:t>Leg</w:t>
+      </w:r>
+      <w:proofErr w:type="spellEnd"/>
       <w:r>
         <w:rPr>
           <w:rFonts w:ascii="Avenir LT Std 55 Roman" w:hAnsi="Avenir LT Std 55 Roman"/>
           <w:b/>
         </w:rPr>
+        <w:t xml:space="preserve">. </w:t>
+      </w:r>
+      <w:proofErr w:type="spellStart"/>
+      <w:r>
+        <w:rPr>
+          <w:rFonts w:ascii="Avenir LT Std 55 Roman" w:hAnsi="Avenir LT Std 55 Roman"/>
+          <w:b/>
+        </w:rPr>
+        <w:t>Nº</w:t>
+      </w:r>
+      <w:proofErr w:type="spellEnd"/>
+      <w:r>
+        <w:rPr>
+          <w:rFonts w:ascii="Avenir LT Std 55 Roman" w:hAnsi="Avenir LT Std 55 Roman"/>
+          <w:b/>
+        </w:rPr>
+        <w:t xml:space="preserve"> </w:t>
+      </w:r>
+      <w:r>
+        <w:rPr>
+          <w:rFonts w:ascii="Avenir LT Std 55 Roman" w:hAnsi="Avenir LT Std 55 Roman"/>
+          <w:b/>
+        </w:rPr>
+        <w:t>56209</w:t>
+      </w:r>
+      <w:r>
+        <w:rPr>
+          <w:rFonts w:ascii="Avenir LT Std 55 Roman" w:hAnsi="Avenir LT Std 55 Roman"/>
+          <w:b/>
+        </w:rPr>
         <w:t>)</w:t>
       </w:r>
     </w:p>
@@ -400,20 +472,52 @@
           <w:rFonts w:ascii="Avenir LT Std 55 Roman" w:hAnsi="Avenir LT Std 55 Roman"/>
           <w:b/>
         </w:rPr>
-        <w:t xml:space="preserve"> (Leg. Nº </w:t>
-      </w:r>
+        <w:t xml:space="preserve"> (</w:t>
+      </w:r>
+      <w:proofErr w:type="spellStart"/>
       <w:r>
         <w:rPr>
           <w:rFonts w:ascii="Avenir LT Std 55 Roman" w:hAnsi="Avenir LT Std 55 Roman"/>
           <w:b/>
         </w:rPr>
-        <w:t>58288</w:t>
-      </w:r>
+        <w:t>Leg</w:t>
+      </w:r>
+      <w:proofErr w:type="spellEnd"/>
       <w:r>
         <w:rPr>
           <w:rFonts w:ascii="Avenir LT Std 55 Roman" w:hAnsi="Avenir LT Std 55 Roman"/>
           <w:b/>
         </w:rPr>
+        <w:t xml:space="preserve">. </w:t>
+      </w:r>
+      <w:proofErr w:type="spellStart"/>
+      <w:r>
+        <w:rPr>
+          <w:rFonts w:ascii="Avenir LT Std 55 Roman" w:hAnsi="Avenir LT Std 55 Roman"/>
+          <w:b/>
+        </w:rPr>
+        <w:t>Nº</w:t>
+      </w:r>
+      <w:proofErr w:type="spellEnd"/>
+      <w:r>
+        <w:rPr>
+          <w:rFonts w:ascii="Avenir LT Std 55 Roman" w:hAnsi="Avenir LT Std 55 Roman"/>
+          <w:b/>
+        </w:rPr>
+        <w:t xml:space="preserve"> </w:t>
+      </w:r>
+      <w:r>
+        <w:rPr>
+          <w:rFonts w:ascii="Avenir LT Std 55 Roman" w:hAnsi="Avenir LT Std 55 Roman"/>
+          <w:b/>
+        </w:rPr>
+        <w:t>58288</w:t>
+      </w:r>
+      <w:r>
+        <w:rPr>
+          <w:rFonts w:ascii="Avenir LT Std 55 Roman" w:hAnsi="Avenir LT Std 55 Roman"/>
+          <w:b/>
+        </w:rPr>
         <w:t>)</w:t>
       </w:r>
     </w:p>
@@ -438,87 +542,128 @@
           <w:rFonts w:ascii="Avenir LT Std 55 Roman" w:hAnsi="Avenir LT Std 55 Roman"/>
           <w:b/>
         </w:rPr>
-        <w:t xml:space="preserve"> (Leg. Nº </w:t>
-      </w:r>
+        <w:t xml:space="preserve"> (</w:t>
+      </w:r>
+      <w:proofErr w:type="spellStart"/>
       <w:r>
         <w:rPr>
           <w:rFonts w:ascii="Avenir LT Std 55 Roman" w:hAnsi="Avenir LT Std 55 Roman"/>
           <w:b/>
         </w:rPr>
-        <w:t>58300</w:t>
-      </w:r>
+        <w:t>Leg</w:t>
+      </w:r>
+      <w:proofErr w:type="spellEnd"/>
       <w:r>
         <w:rPr>
           <w:rFonts w:ascii="Avenir LT Std 55 Roman" w:hAnsi="Avenir LT Std 55 Roman"/>
           <w:b/>
         </w:rPr>
-        <w:t>)</w:t>
-      </w:r>
-    </w:p>
-    <w:p>
-      <w:pPr>
-        <w:spacing w:after="0" w:line="360" w:lineRule="auto"/>
+        <w:t xml:space="preserve">. </w:t>
+      </w:r>
+      <w:proofErr w:type="spellStart"/>
+      <w:r>
         <w:rPr>
           <w:rFonts w:ascii="Avenir LT Std 55 Roman" w:hAnsi="Avenir LT Std 55 Roman"/>
           <w:b/>
         </w:rPr>
-      </w:pPr>
-    </w:p>
-    <w:p>
-      <w:pPr>
-        <w:spacing w:after="0" w:line="360" w:lineRule="auto"/>
+        <w:t>Nº</w:t>
+      </w:r>
+      <w:proofErr w:type="spellEnd"/>
+      <w:r>
         <w:rPr>
           <w:rFonts w:ascii="Avenir LT Std 55 Roman" w:hAnsi="Avenir LT Std 55 Roman"/>
           <w:b/>
         </w:rPr>
-      </w:pPr>
+        <w:t xml:space="preserve"> </w:t>
+      </w:r>
       <w:r>
         <w:rPr>
           <w:rFonts w:ascii="Avenir LT Std 55 Roman" w:hAnsi="Avenir LT Std 55 Roman"/>
           <w:b/>
         </w:rPr>
-        <w:t>DOCENTES TITULARE</w:t>
+        <w:t>58300</w:t>
       </w:r>
       <w:r>
         <w:rPr>
           <w:rFonts w:ascii="Avenir LT Std 55 Roman" w:hAnsi="Avenir LT Std 55 Roman"/>
           <w:b/>
         </w:rPr>
-        <w:t>S</w:t>
-      </w:r>
-      <w:r>
+        <w:t>)</w:t>
+      </w:r>
+    </w:p>
+    <w:p>
+      <w:pPr>
+        <w:spacing w:after="0" w:line="360" w:lineRule="auto"/>
         <w:rPr>
           <w:rFonts w:ascii="Avenir LT Std 55 Roman" w:hAnsi="Avenir LT Std 55 Roman"/>
           <w:b/>
         </w:rPr>
-        <w:t>:</w:t>
-      </w:r>
-      <w:r>
+      </w:pPr>
+    </w:p>
+    <w:p>
+      <w:pPr>
+        <w:spacing w:after="0" w:line="360" w:lineRule="auto"/>
         <w:rPr>
           <w:rFonts w:ascii="Avenir LT Std 55 Roman" w:hAnsi="Avenir LT Std 55 Roman"/>
           <w:b/>
         </w:rPr>
-        <w:tab/>
-      </w:r>
+      </w:pPr>
       <w:r>
         <w:rPr>
           <w:rFonts w:ascii="Avenir LT Std 55 Roman" w:hAnsi="Avenir LT Std 55 Roman"/>
           <w:b/>
         </w:rPr>
-        <w:t xml:space="preserve">Pingitore, </w:t>
+        <w:t>DOCENTES TITULARE</w:t>
       </w:r>
       <w:r>
         <w:rPr>
           <w:rFonts w:ascii="Avenir LT Std 55 Roman" w:hAnsi="Avenir LT Std 55 Roman"/>
           <w:b/>
         </w:rPr>
-        <w:t xml:space="preserve">Ricardo </w:t>
+        <w:t>S</w:t>
       </w:r>
       <w:r>
         <w:rPr>
           <w:rFonts w:ascii="Avenir LT Std 55 Roman" w:hAnsi="Avenir LT Std 55 Roman"/>
           <w:b/>
         </w:rPr>
+        <w:t>:</w:t>
+      </w:r>
+      <w:r>
+        <w:rPr>
+          <w:rFonts w:ascii="Avenir LT Std 55 Roman" w:hAnsi="Avenir LT Std 55 Roman"/>
+          <w:b/>
+        </w:rPr>
+        <w:tab/>
+      </w:r>
+      <w:proofErr w:type="spellStart"/>
+      <w:r>
+        <w:rPr>
+          <w:rFonts w:ascii="Avenir LT Std 55 Roman" w:hAnsi="Avenir LT Std 55 Roman"/>
+          <w:b/>
+        </w:rPr>
+        <w:t>Pingitore</w:t>
+      </w:r>
+      <w:proofErr w:type="spellEnd"/>
+      <w:r>
+        <w:rPr>
+          <w:rFonts w:ascii="Avenir LT Std 55 Roman" w:hAnsi="Avenir LT Std 55 Roman"/>
+          <w:b/>
+        </w:rPr>
+        <w:t xml:space="preserve">, </w:t>
+      </w:r>
+      <w:r>
+        <w:rPr>
+          <w:rFonts w:ascii="Avenir LT Std 55 Roman" w:hAnsi="Avenir LT Std 55 Roman"/>
+          <w:b/>
+        </w:rPr>
+        <w:t xml:space="preserve">Ricardo </w:t>
+      </w:r>
+      <w:r>
+        <w:rPr>
+          <w:rFonts w:ascii="Avenir LT Std 55 Roman" w:hAnsi="Avenir LT Std 55 Roman"/>
+          <w:b/>
+        </w:rPr>
         <w:t>Alejandro</w:t>
       </w:r>
     </w:p>
@@ -531,12 +676,21 @@
           <w:b/>
         </w:rPr>
       </w:pPr>
+      <w:proofErr w:type="spellStart"/>
       <w:r>
         <w:rPr>
           <w:rFonts w:ascii="Avenir LT Std 55 Roman" w:hAnsi="Avenir LT Std 55 Roman"/>
           <w:b/>
         </w:rPr>
-        <w:t>Orchessi, Walter</w:t>
+        <w:t>Orchessi</w:t>
+      </w:r>
+      <w:proofErr w:type="spellEnd"/>
+      <w:r>
+        <w:rPr>
+          <w:rFonts w:ascii="Avenir LT Std 55 Roman" w:hAnsi="Avenir LT Std 55 Roman"/>
+          <w:b/>
+        </w:rPr>
+        <w:t>, Walter</w:t>
       </w:r>
     </w:p>
     <w:p>
@@ -11749,24 +11903,28 @@
             <w:r>
               <w:t>(</w:t>
             </w:r>
+            <w:proofErr w:type="spellStart"/>
             <w:r>
               <w:rPr>
                 <w:i/>
               </w:rPr>
               <w:t>Alternate</w:t>
             </w:r>
+            <w:proofErr w:type="spellEnd"/>
             <w:r>
               <w:rPr>
                 <w:i/>
               </w:rPr>
               <w:t xml:space="preserve"> </w:t>
             </w:r>
+            <w:proofErr w:type="spellStart"/>
             <w:r>
               <w:rPr>
                 <w:i/>
               </w:rPr>
               <w:t>Current</w:t>
             </w:r>
+            <w:proofErr w:type="spellEnd"/>
             <w:r>
               <w:t>)</w:t>
             </w:r>
@@ -11804,13 +11962,47 @@
             <w:r>
               <w:t>Conversor de señal analógica a digital (</w:t>
             </w:r>
+            <w:proofErr w:type="spellStart"/>
             <w:r>
               <w:rPr>
                 <w:i/>
                 <w:iCs/>
               </w:rPr>
-              <w:t>Analog to Digital Converter</w:t>
-            </w:r>
+              <w:t>Analog</w:t>
+            </w:r>
+            <w:proofErr w:type="spellEnd"/>
+            <w:r>
+              <w:rPr>
+                <w:i/>
+                <w:iCs/>
+              </w:rPr>
+              <w:t xml:space="preserve"> </w:t>
+            </w:r>
+            <w:proofErr w:type="spellStart"/>
+            <w:r>
+              <w:rPr>
+                <w:i/>
+                <w:iCs/>
+              </w:rPr>
+              <w:t>to</w:t>
+            </w:r>
+            <w:proofErr w:type="spellEnd"/>
+            <w:r>
+              <w:rPr>
+                <w:i/>
+                <w:iCs/>
+              </w:rPr>
+              <w:t xml:space="preserve"> Digital </w:t>
+            </w:r>
+            <w:proofErr w:type="spellStart"/>
+            <w:r>
+              <w:rPr>
+                <w:i/>
+                <w:iCs/>
+              </w:rPr>
+              <w:t>Converter</w:t>
+            </w:r>
+            <w:proofErr w:type="spellEnd"/>
             <w:r>
               <w:t>)</w:t>
             </w:r>
@@ -11878,12 +12070,14 @@
               </w:rPr>
               <w:t xml:space="preserve"> </w:t>
             </w:r>
+            <w:proofErr w:type="spellStart"/>
             <w:r>
               <w:rPr>
                 <w:i/>
               </w:rPr>
               <w:t>Current</w:t>
             </w:r>
+            <w:proofErr w:type="spellEnd"/>
             <w:r>
               <w:t>)</w:t>
             </w:r>
@@ -11942,24 +12136,28 @@
             <w:r>
               <w:t>(</w:t>
             </w:r>
+            <w:proofErr w:type="spellStart"/>
             <w:r>
               <w:rPr>
                 <w:i/>
               </w:rPr>
               <w:t>ElectroMagnetic</w:t>
             </w:r>
+            <w:proofErr w:type="spellEnd"/>
             <w:r>
               <w:rPr>
                 <w:i/>
               </w:rPr>
               <w:t xml:space="preserve"> </w:t>
             </w:r>
+            <w:proofErr w:type="spellStart"/>
             <w:r>
               <w:rPr>
                 <w:i/>
               </w:rPr>
               <w:t>Compatibility</w:t>
             </w:r>
+            <w:proofErr w:type="spellEnd"/>
             <w:r>
               <w:t>)</w:t>
             </w:r>
@@ -12074,12 +12272,14 @@
                 <w:i/>
               </w:rPr>
             </w:pPr>
+            <w:proofErr w:type="spellStart"/>
             <w:r>
               <w:rPr>
                 <w:i/>
               </w:rPr>
               <w:t>To</w:t>
             </w:r>
+            <w:proofErr w:type="spellEnd"/>
             <w:r>
               <w:rPr>
                 <w:i/>
@@ -12098,12 +12298,14 @@
               </w:rPr>
               <w:t xml:space="preserve"> </w:t>
             </w:r>
+            <w:proofErr w:type="spellStart"/>
             <w:r>
               <w:rPr>
                 <w:i/>
               </w:rPr>
               <w:t>Determined</w:t>
             </w:r>
+            <w:proofErr w:type="spellEnd"/>
           </w:p>
         </w:tc>
       </w:tr>
@@ -12130,12 +12332,28 @@
                 <w:i/>
               </w:rPr>
             </w:pPr>
+            <w:proofErr w:type="spellStart"/>
             <w:r>
               <w:rPr>
                 <w:i/>
               </w:rPr>
-              <w:t>To Be Confirmed</w:t>
-            </w:r>
+              <w:t>To</w:t>
+            </w:r>
+            <w:proofErr w:type="spellEnd"/>
+            <w:r>
+              <w:rPr>
+                <w:i/>
+              </w:rPr>
+              <w:t xml:space="preserve"> Be </w:t>
+            </w:r>
+            <w:proofErr w:type="spellStart"/>
+            <w:r>
+              <w:rPr>
+                <w:i/>
+              </w:rPr>
+              <w:t>Confirmed</w:t>
+            </w:r>
+            <w:proofErr w:type="spellEnd"/>
           </w:p>
         </w:tc>
       </w:tr>
@@ -12268,12 +12486,37 @@
             <w:r>
               <w:t>Alimentación a través de Ethernet (</w:t>
             </w:r>
+            <w:proofErr w:type="spellStart"/>
             <w:r>
               <w:rPr>
                 <w:i/>
                 <w:iCs/>
               </w:rPr>
-              <w:t>Power Over Ethernet</w:t>
+              <w:t>Power</w:t>
+            </w:r>
+            <w:proofErr w:type="spellEnd"/>
+            <w:r>
+              <w:rPr>
+                <w:i/>
+                <w:iCs/>
+              </w:rPr>
+              <w:t xml:space="preserve"> </w:t>
+            </w:r>
+            <w:proofErr w:type="spellStart"/>
+            <w:r>
+              <w:rPr>
+                <w:i/>
+                <w:iCs/>
+              </w:rPr>
+              <w:t>Over</w:t>
+            </w:r>
+            <w:proofErr w:type="spellEnd"/>
+            <w:r>
+              <w:rPr>
+                <w:i/>
+                <w:iCs/>
+              </w:rPr>
+              <w:t xml:space="preserve"> Ethernet</w:t>
             </w:r>
             <w:r>
               <w:t>)</w:t>
@@ -12403,7 +12646,21 @@
               <w:rPr>
                 <w:rStyle w:val="apple-converted-space"/>
               </w:rPr>
-              <w:t xml:space="preserve"> conceptos actuales como IoT (</w:t>
+              <w:t xml:space="preserve"> conceptos actuales como </w:t>
+            </w:r>
+            <w:proofErr w:type="spellStart"/>
+            <w:r>
+              <w:rPr>
+                <w:rStyle w:val="apple-converted-space"/>
+              </w:rPr>
+              <w:t>IoT</w:t>
+            </w:r>
+            <w:proofErr w:type="spellEnd"/>
+            <w:r>
+              <w:rPr>
+                <w:rStyle w:val="apple-converted-space"/>
+              </w:rPr>
+              <w:t xml:space="preserve"> (</w:t>
             </w:r>
             <w:r>
               <w:rPr>
@@ -12411,8 +12668,36 @@
                 <w:i/>
                 <w:iCs/>
               </w:rPr>
-              <w:t>Internet Of Things</w:t>
-            </w:r>
+              <w:t xml:space="preserve">Internet </w:t>
+            </w:r>
+            <w:proofErr w:type="spellStart"/>
+            <w:r>
+              <w:rPr>
+                <w:rStyle w:val="apple-converted-space"/>
+                <w:i/>
+                <w:iCs/>
+              </w:rPr>
+              <w:t>Of</w:t>
+            </w:r>
+            <w:proofErr w:type="spellEnd"/>
+            <w:r>
+              <w:rPr>
+                <w:rStyle w:val="apple-converted-space"/>
+                <w:i/>
+                <w:iCs/>
+              </w:rPr>
+              <w:t xml:space="preserve"> </w:t>
+            </w:r>
+            <w:proofErr w:type="spellStart"/>
+            <w:r>
+              <w:rPr>
+                <w:rStyle w:val="apple-converted-space"/>
+                <w:i/>
+                <w:iCs/>
+              </w:rPr>
+              <w:t>Things</w:t>
+            </w:r>
+            <w:proofErr w:type="spellEnd"/>
             <w:r>
               <w:rPr>
                 <w:rStyle w:val="apple-converted-space"/>
@@ -12449,12 +12734,21 @@
                 <w:sz w:val="20"/>
               </w:rPr>
             </w:pPr>
+            <w:proofErr w:type="spellStart"/>
             <w:r>
               <w:rPr>
                 <w:rFonts w:asciiTheme="minorHAnsi" w:hAnsiTheme="minorHAnsi"/>
                 <w:sz w:val="20"/>
               </w:rPr>
-              <w:t>Pull Up</w:t>
+              <w:t>Pull</w:t>
+            </w:r>
+            <w:proofErr w:type="spellEnd"/>
+            <w:r>
+              <w:rPr>
+                <w:rFonts w:asciiTheme="minorHAnsi" w:hAnsiTheme="minorHAnsi"/>
+                <w:sz w:val="20"/>
+              </w:rPr>
+              <w:t xml:space="preserve"> Up</w:t>
             </w:r>
           </w:p>
         </w:tc>
@@ -12474,7 +12768,21 @@
               <w:rPr>
                 <w:rStyle w:val="apple-converted-space"/>
               </w:rPr>
-              <w:t>Refiere al concepto de fijar un estado lógico alto cuando la entrada o salida sobre la que se realiza el pull-up se encuentre en estado de alta impedancia (o circuito abierto).</w:t>
+              <w:t xml:space="preserve">Refiere al concepto de fijar un estado lógico alto cuando la entrada o salida sobre la que se realiza el </w:t>
+            </w:r>
+            <w:proofErr w:type="spellStart"/>
+            <w:r>
+              <w:rPr>
+                <w:rStyle w:val="apple-converted-space"/>
+              </w:rPr>
+              <w:t>pull</w:t>
+            </w:r>
+            <w:proofErr w:type="spellEnd"/>
+            <w:r>
+              <w:rPr>
+                <w:rStyle w:val="apple-converted-space"/>
+              </w:rPr>
+              <w:t>-up se encuentre en estado de alta impedancia (o circuito abierto).</w:t>
             </w:r>
           </w:p>
         </w:tc>
@@ -12497,12 +12805,37 @@
                 <w:sz w:val="20"/>
               </w:rPr>
             </w:pPr>
+            <w:proofErr w:type="spellStart"/>
             <w:r>
               <w:rPr>
                 <w:rFonts w:asciiTheme="minorHAnsi" w:hAnsiTheme="minorHAnsi"/>
                 <w:sz w:val="20"/>
               </w:rPr>
-              <w:t>Power Over Ethernet</w:t>
+              <w:t>Power</w:t>
+            </w:r>
+            <w:proofErr w:type="spellEnd"/>
+            <w:r>
+              <w:rPr>
+                <w:rFonts w:asciiTheme="minorHAnsi" w:hAnsiTheme="minorHAnsi"/>
+                <w:sz w:val="20"/>
+              </w:rPr>
+              <w:t xml:space="preserve"> </w:t>
+            </w:r>
+            <w:proofErr w:type="spellStart"/>
+            <w:r>
+              <w:rPr>
+                <w:rFonts w:asciiTheme="minorHAnsi" w:hAnsiTheme="minorHAnsi"/>
+                <w:sz w:val="20"/>
+              </w:rPr>
+              <w:t>Over</w:t>
+            </w:r>
+            <w:proofErr w:type="spellEnd"/>
+            <w:r>
+              <w:rPr>
+                <w:rFonts w:asciiTheme="minorHAnsi" w:hAnsiTheme="minorHAnsi"/>
+                <w:sz w:val="20"/>
+              </w:rPr>
+              <w:t xml:space="preserve"> Ethernet</w:t>
             </w:r>
           </w:p>
         </w:tc>
@@ -12528,7 +12861,21 @@
               <w:rPr>
                 <w:rStyle w:val="apple-converted-space"/>
               </w:rPr>
-              <w:t xml:space="preserve"> Se verá con mas detalle a lo largo del trabajo.</w:t>
+              <w:t xml:space="preserve"> Se verá con </w:t>
+            </w:r>
+            <w:proofErr w:type="spellStart"/>
+            <w:r>
+              <w:rPr>
+                <w:rStyle w:val="apple-converted-space"/>
+              </w:rPr>
+              <w:t>mas</w:t>
+            </w:r>
+            <w:proofErr w:type="spellEnd"/>
+            <w:r>
+              <w:rPr>
+                <w:rStyle w:val="apple-converted-space"/>
+              </w:rPr>
+              <w:t xml:space="preserve"> detalle a lo largo del trabajo.</w:t>
             </w:r>
           </w:p>
         </w:tc>
@@ -12665,23 +13012,29 @@
           <w:color w:val="auto"/>
           <w:lang w:val="es-AR"/>
         </w:rPr>
-        <w:t xml:space="preserve"> Campiutti S.R.L.</w:t>
-      </w:r>
-      <w:r>
-        <w:rPr>
+        <w:t xml:space="preserve"> </w:t>
+      </w:r>
+      <w:proofErr w:type="spellStart"/>
+      <w:r>
+        <w:rPr>
+          <w:i/>
+          <w:iCs/>
           <w:vanish w:val="0"/>
           <w:color w:val="auto"/>
           <w:lang w:val="es-AR"/>
         </w:rPr>
-        <w:t xml:space="preserve">” se realiza la producción de piezas mecanizadas para automóviles. Para validar las dimensiones de </w:t>
-      </w:r>
-      <w:r>
-        <w:rPr>
+        <w:t>Campiutti</w:t>
+      </w:r>
+      <w:proofErr w:type="spellEnd"/>
+      <w:r>
+        <w:rPr>
+          <w:i/>
+          <w:iCs/>
           <w:vanish w:val="0"/>
           <w:color w:val="auto"/>
           <w:lang w:val="es-AR"/>
         </w:rPr>
-        <w:t>dichas piezas</w:t>
+        <w:t xml:space="preserve"> S.R.L.</w:t>
       </w:r>
       <w:r>
         <w:rPr>
@@ -12689,7 +13042,7 @@
           <w:color w:val="auto"/>
           <w:lang w:val="es-AR"/>
         </w:rPr>
-        <w:t>, éstas son posicionadas para ser medidas utilizando calibres digitales.</w:t>
+        <w:t xml:space="preserve">” se realiza la producción de piezas mecanizadas para automóviles. Para validar las dimensiones de </w:t>
       </w:r>
       <w:r>
         <w:rPr>
@@ -12697,41 +13050,41 @@
           <w:color w:val="auto"/>
           <w:lang w:val="es-AR"/>
         </w:rPr>
-        <w:t xml:space="preserve"> </w:t>
-      </w:r>
-    </w:p>
-    <w:p>
-      <w:pPr>
-        <w:pStyle w:val="Oculta"/>
+        <w:t>dichas piezas</w:t>
+      </w:r>
+      <w:r>
         <w:rPr>
           <w:vanish w:val="0"/>
           <w:color w:val="auto"/>
           <w:lang w:val="es-AR"/>
         </w:rPr>
-      </w:pPr>
+        <w:t>, éstas son posicionadas para ser medidas utilizando calibres digitales.</w:t>
+      </w:r>
       <w:r>
         <w:rPr>
           <w:vanish w:val="0"/>
           <w:color w:val="auto"/>
           <w:lang w:val="es-AR"/>
         </w:rPr>
-        <w:t>Se dispone de un operario que registra</w:t>
-      </w:r>
-      <w:r>
+        <w:t xml:space="preserve"> </w:t>
+      </w:r>
+    </w:p>
+    <w:p>
+      <w:pPr>
+        <w:pStyle w:val="Oculta"/>
         <w:rPr>
           <w:vanish w:val="0"/>
           <w:color w:val="auto"/>
           <w:lang w:val="es-AR"/>
         </w:rPr>
-        <w:t xml:space="preserve"> manualmente</w:t>
-      </w:r>
+      </w:pPr>
       <w:r>
         <w:rPr>
           <w:vanish w:val="0"/>
           <w:color w:val="auto"/>
           <w:lang w:val="es-AR"/>
         </w:rPr>
-        <w:t xml:space="preserve"> la medición </w:t>
+        <w:t>Se dispone de un operario que registra</w:t>
       </w:r>
       <w:r>
         <w:rPr>
@@ -12739,7 +13092,7 @@
           <w:color w:val="auto"/>
           <w:lang w:val="es-AR"/>
         </w:rPr>
-        <w:t xml:space="preserve">indicada </w:t>
+        <w:t xml:space="preserve"> manualmente</w:t>
       </w:r>
       <w:r>
         <w:rPr>
@@ -12747,7 +13100,7 @@
           <w:color w:val="auto"/>
           <w:lang w:val="es-AR"/>
         </w:rPr>
-        <w:t>por el calibre</w:t>
+        <w:t xml:space="preserve"> la medición </w:t>
       </w:r>
       <w:r>
         <w:rPr>
@@ -12755,7 +13108,7 @@
           <w:color w:val="auto"/>
           <w:lang w:val="es-AR"/>
         </w:rPr>
-        <w:t xml:space="preserve"> </w:t>
+        <w:t xml:space="preserve">indicada </w:t>
       </w:r>
       <w:r>
         <w:rPr>
@@ -12763,7 +13116,7 @@
           <w:color w:val="auto"/>
           <w:lang w:val="es-AR"/>
         </w:rPr>
-        <w:t xml:space="preserve">en una aplicación contenida en una Tablet, donde además </w:t>
+        <w:t>por el calibre</w:t>
       </w:r>
       <w:r>
         <w:rPr>
@@ -12771,7 +13124,7 @@
           <w:color w:val="auto"/>
           <w:lang w:val="es-AR"/>
         </w:rPr>
-        <w:t xml:space="preserve">éste </w:t>
+        <w:t xml:space="preserve"> </w:t>
       </w:r>
       <w:r>
         <w:rPr>
@@ -12779,7 +13132,7 @@
           <w:color w:val="auto"/>
           <w:lang w:val="es-AR"/>
         </w:rPr>
-        <w:t>controla</w:t>
+        <w:t xml:space="preserve">en una aplicación contenida en una Tablet, donde además </w:t>
       </w:r>
       <w:r>
         <w:rPr>
@@ -12787,7 +13140,7 @@
           <w:color w:val="auto"/>
           <w:lang w:val="es-AR"/>
         </w:rPr>
-        <w:t xml:space="preserve"> que dicha medición esté dentro de las tolerancias </w:t>
+        <w:t xml:space="preserve">éste </w:t>
       </w:r>
       <w:r>
         <w:rPr>
@@ -12795,7 +13148,7 @@
           <w:color w:val="auto"/>
           <w:lang w:val="es-AR"/>
         </w:rPr>
-        <w:t>admitidas (</w:t>
+        <w:t>controla</w:t>
       </w:r>
       <w:r>
         <w:rPr>
@@ -12803,7 +13156,7 @@
           <w:color w:val="auto"/>
           <w:lang w:val="es-AR"/>
         </w:rPr>
-        <w:t xml:space="preserve">especificadas en la </w:t>
+        <w:t xml:space="preserve"> que dicha medición esté dentro de las tolerancias </w:t>
       </w:r>
       <w:r>
         <w:rPr>
@@ -12811,7 +13164,7 @@
           <w:color w:val="auto"/>
           <w:lang w:val="es-AR"/>
         </w:rPr>
-        <w:t xml:space="preserve">misma </w:t>
+        <w:t>admitidas (</w:t>
       </w:r>
       <w:r>
         <w:rPr>
@@ -12819,7 +13172,7 @@
           <w:color w:val="auto"/>
           <w:lang w:val="es-AR"/>
         </w:rPr>
-        <w:t>aplicación</w:t>
+        <w:t xml:space="preserve">especificadas en la </w:t>
       </w:r>
       <w:r>
         <w:rPr>
@@ -12827,7 +13180,7 @@
           <w:color w:val="auto"/>
           <w:lang w:val="es-AR"/>
         </w:rPr>
-        <w:t>)</w:t>
+        <w:t xml:space="preserve">misma </w:t>
       </w:r>
       <w:r>
         <w:rPr>
@@ -12835,7 +13188,7 @@
           <w:color w:val="auto"/>
           <w:lang w:val="es-AR"/>
         </w:rPr>
-        <w:t>. Luego,</w:t>
+        <w:t>aplicación</w:t>
       </w:r>
       <w:r>
         <w:rPr>
@@ -12843,7 +13196,7 @@
           <w:color w:val="auto"/>
           <w:lang w:val="es-AR"/>
         </w:rPr>
-        <w:t xml:space="preserve"> a través de ella envía la medición </w:t>
+        <w:t>)</w:t>
       </w:r>
       <w:r>
         <w:rPr>
@@ -12851,7 +13204,7 @@
           <w:color w:val="auto"/>
           <w:lang w:val="es-AR"/>
         </w:rPr>
-        <w:t xml:space="preserve">registrada </w:t>
+        <w:t>. Luego,</w:t>
       </w:r>
       <w:r>
         <w:rPr>
@@ -12859,7 +13212,7 @@
           <w:color w:val="auto"/>
           <w:lang w:val="es-AR"/>
         </w:rPr>
-        <w:t>a</w:t>
+        <w:t xml:space="preserve"> a través de ella envía la medición </w:t>
       </w:r>
       <w:r>
         <w:rPr>
@@ -12867,7 +13220,7 @@
           <w:color w:val="auto"/>
           <w:lang w:val="es-AR"/>
         </w:rPr>
-        <w:t>l servidor de la planta</w:t>
+        <w:t xml:space="preserve">registrada </w:t>
       </w:r>
       <w:r>
         <w:rPr>
@@ -12875,25 +13228,59 @@
           <w:color w:val="auto"/>
           <w:lang w:val="es-AR"/>
         </w:rPr>
-        <w:t>.</w:t>
-      </w:r>
-    </w:p>
-    <w:p>
-      <w:pPr>
-        <w:pStyle w:val="Oculta"/>
+        <w:t>a</w:t>
+      </w:r>
+      <w:r>
         <w:rPr>
           <w:vanish w:val="0"/>
           <w:color w:val="auto"/>
           <w:lang w:val="es-AR"/>
         </w:rPr>
-      </w:pPr>
+        <w:t>l servidor de la planta</w:t>
+      </w:r>
       <w:r>
         <w:rPr>
           <w:vanish w:val="0"/>
           <w:color w:val="auto"/>
           <w:lang w:val="es-AR"/>
         </w:rPr>
-        <w:t>Los inconvenientes planteados por el cliente (dueño de la planta, Leandro Campiutti), son los siguientes:</w:t>
+        <w:t>.</w:t>
+      </w:r>
+    </w:p>
+    <w:p>
+      <w:pPr>
+        <w:pStyle w:val="Oculta"/>
+        <w:rPr>
+          <w:vanish w:val="0"/>
+          <w:color w:val="auto"/>
+          <w:lang w:val="es-AR"/>
+        </w:rPr>
+      </w:pPr>
+      <w:r>
+        <w:rPr>
+          <w:vanish w:val="0"/>
+          <w:color w:val="auto"/>
+          <w:lang w:val="es-AR"/>
+        </w:rPr>
+        <w:t xml:space="preserve">Los inconvenientes planteados por el cliente (dueño de la planta, Leandro </w:t>
+      </w:r>
+      <w:proofErr w:type="spellStart"/>
+      <w:r>
+        <w:rPr>
+          <w:vanish w:val="0"/>
+          <w:color w:val="auto"/>
+          <w:lang w:val="es-AR"/>
+        </w:rPr>
+        <w:t>Campiutti</w:t>
+      </w:r>
+      <w:proofErr w:type="spellEnd"/>
+      <w:r>
+        <w:rPr>
+          <w:vanish w:val="0"/>
+          <w:color w:val="auto"/>
+          <w:lang w:val="es-AR"/>
+        </w:rPr>
+        <w:t>), son los siguientes:</w:t>
       </w:r>
     </w:p>
     <w:p>
@@ -13259,7 +13646,25 @@
           <w:iCs/>
           <w:lang w:val="es-ES"/>
         </w:rPr>
-        <w:t xml:space="preserve"> Campiutti S.R.L.</w:t>
+        <w:t xml:space="preserve"> </w:t>
+      </w:r>
+      <w:proofErr w:type="spellStart"/>
+      <w:r>
+        <w:rPr>
+          <w:i/>
+          <w:iCs/>
+          <w:lang w:val="es-ES"/>
+        </w:rPr>
+        <w:t>Campiutti</w:t>
+      </w:r>
+      <w:proofErr w:type="spellEnd"/>
+      <w:r>
+        <w:rPr>
+          <w:i/>
+          <w:iCs/>
+          <w:lang w:val="es-ES"/>
+        </w:rPr>
+        <w:t xml:space="preserve"> S.R.L.</w:t>
       </w:r>
       <w:r>
         <w:rPr>
@@ -14031,7 +14436,15 @@
               <w:t xml:space="preserve"> </w:t>
             </w:r>
             <w:r>
-              <w:t>- 200 mBar modelo SS611ED</w:t>
+              <w:t xml:space="preserve">- 200 </w:t>
+            </w:r>
+            <w:proofErr w:type="spellStart"/>
+            <w:r>
+              <w:t>mBar</w:t>
+            </w:r>
+            <w:proofErr w:type="spellEnd"/>
+            <w:r>
+              <w:t xml:space="preserve"> modelo SS611ED</w:t>
             </w:r>
             <w:r>
               <w:t xml:space="preserve"> y puertos de salidas digitales de 24VDC, para contemplar una escalabilidad a futuro.</w:t>
@@ -17342,7 +17755,15 @@
               <w:keepNext/>
             </w:pPr>
             <w:r>
-              <w:t>Si un calibre está apagado y se solicita una medición de dicho calibre, deberá contemplar un TimeOut de 5 segundos y comunicar al servidor que el calibre está apagado.</w:t>
+              <w:t xml:space="preserve">Si un calibre está apagado y se solicita una medición de dicho calibre, deberá contemplar un </w:t>
+            </w:r>
+            <w:proofErr w:type="spellStart"/>
+            <w:r>
+              <w:t>TimeOut</w:t>
+            </w:r>
+            <w:proofErr w:type="spellEnd"/>
+            <w:r>
+              <w:t xml:space="preserve"> de 5 segundos y comunicar al servidor que el calibre está apagado.</w:t>
             </w:r>
           </w:p>
         </w:tc>
@@ -21065,10 +21486,12 @@
       <w:r>
         <w:t xml:space="preserve"> </w:t>
       </w:r>
+      <w:proofErr w:type="spellStart"/>
       <w:r>
         <w:t>Tests</w:t>
       </w:r>
       <w:bookmarkEnd w:id="44"/>
+      <w:proofErr w:type="spellEnd"/>
     </w:p>
     <w:tbl>
       <w:tblPr>
@@ -21199,7 +21622,23 @@
               <w:t>)</w:t>
             </w:r>
             <w:r>
-              <w:t>. El trigger deberá estar puesto en automático y el nivel del trigger en 2.5VDC</w:t>
+              <w:t xml:space="preserve">. El </w:t>
+            </w:r>
+            <w:proofErr w:type="spellStart"/>
+            <w:r>
+              <w:t>trigger</w:t>
+            </w:r>
+            <w:proofErr w:type="spellEnd"/>
+            <w:r>
+              <w:t xml:space="preserve"> deberá estar puesto en automático y el nivel del </w:t>
+            </w:r>
+            <w:proofErr w:type="spellStart"/>
+            <w:r>
+              <w:t>trigger</w:t>
+            </w:r>
+            <w:proofErr w:type="spellEnd"/>
+            <w:r>
+              <w:t xml:space="preserve"> en 2.5VDC</w:t>
             </w:r>
             <w:r>
               <w:t xml:space="preserve"> </w:t>
@@ -21223,7 +21662,23 @@
               <w:t>)</w:t>
             </w:r>
             <w:r>
-              <w:t>. El display deberá estar puesto en estado normal (es decir, sin persistencia). Las puntas deberán estar en impedancia de entrada x10, con el ajuste acorde en el osciloscopio. Escala de 1V/div. Salvo que el test así lo indique, no deberá haber ningún tipo de filtro salvo aquellos ya mencionados.</w:t>
+              <w:t xml:space="preserve">. El </w:t>
+            </w:r>
+            <w:proofErr w:type="spellStart"/>
+            <w:r>
+              <w:t>display</w:t>
+            </w:r>
+            <w:proofErr w:type="spellEnd"/>
+            <w:r>
+              <w:t xml:space="preserve"> deberá estar puesto en estado normal (es decir, sin persistencia). Las puntas deberán estar en impedancia de entrada x10, con el ajuste acorde en el osciloscopio. Escala de 1V/</w:t>
+            </w:r>
+            <w:proofErr w:type="spellStart"/>
+            <w:r>
+              <w:t>div</w:t>
+            </w:r>
+            <w:proofErr w:type="spellEnd"/>
+            <w:r>
+              <w:t>. Salvo que el test así lo indique, no deberá haber ningún tipo de filtro salvo aquellos ya mencionados.</w:t>
             </w:r>
           </w:p>
         </w:tc>
@@ -21549,7 +22004,15 @@
               <w:jc w:val="both"/>
             </w:pPr>
             <w:r>
-              <w:t>Cambiar la escala de medición vertical a 5V/div.</w:t>
+              <w:t>Cambiar la escala de medición vertical a 5V/</w:t>
+            </w:r>
+            <w:proofErr w:type="spellStart"/>
+            <w:r>
+              <w:t>div</w:t>
+            </w:r>
+            <w:proofErr w:type="spellEnd"/>
+            <w:r>
+              <w:t>.</w:t>
             </w:r>
           </w:p>
           <w:p>
@@ -22004,12 +22467,14 @@
         </w:rPr>
         <w:t xml:space="preserve"> </w:t>
       </w:r>
+      <w:proofErr w:type="spellStart"/>
       <w:r>
         <w:rPr>
           <w:color w:val="auto"/>
         </w:rPr>
         <w:t>Tests</w:t>
       </w:r>
+      <w:proofErr w:type="spellEnd"/>
       <w:r>
         <w:rPr>
           <w:color w:val="auto"/>
@@ -25840,6 +26305,7 @@
                 <w:lang w:val="es-419"/>
               </w:rPr>
             </w:pPr>
+            <w:proofErr w:type="spellStart"/>
             <w:r>
               <w:rPr>
                 <w:b/>
@@ -25848,6 +26314,7 @@
               </w:rPr>
               <w:t>RaspberryPi</w:t>
             </w:r>
+            <w:proofErr w:type="spellEnd"/>
           </w:p>
         </w:tc>
         <w:tc>
@@ -26149,7 +26616,21 @@
         <w:rPr>
           <w:lang w:val="es-ES"/>
         </w:rPr>
-        <w:t>Luego, se consideró que tanto las Arduino y RaspberryPi no presentaban la robustez necesaria para poder funcionar correctamente en un ambiente industrial.</w:t>
+        <w:t xml:space="preserve">Luego, se consideró que tanto las Arduino y </w:t>
+      </w:r>
+      <w:proofErr w:type="spellStart"/>
+      <w:r>
+        <w:rPr>
+          <w:lang w:val="es-ES"/>
+        </w:rPr>
+        <w:t>RaspberryPi</w:t>
+      </w:r>
+      <w:proofErr w:type="spellEnd"/>
+      <w:r>
+        <w:rPr>
+          <w:lang w:val="es-ES"/>
+        </w:rPr>
+        <w:t xml:space="preserve"> no presentaban la robustez necesaria para poder funcionar correctamente en un ambiente industrial.</w:t>
       </w:r>
     </w:p>
     <w:p>
@@ -26574,13 +27055,23 @@
                 <w:lang w:val="es-419"/>
               </w:rPr>
             </w:pPr>
+            <w:proofErr w:type="spellStart"/>
             <w:r>
               <w:rPr>
                 <w:b/>
                 <w:bCs/>
                 <w:lang w:val="es-419"/>
               </w:rPr>
-              <w:t>N° de Pines</w:t>
+              <w:t>N°</w:t>
+            </w:r>
+            <w:proofErr w:type="spellEnd"/>
+            <w:r>
+              <w:rPr>
+                <w:b/>
+                <w:bCs/>
+                <w:lang w:val="es-419"/>
+              </w:rPr>
+              <w:t xml:space="preserve"> de Pines</w:t>
             </w:r>
           </w:p>
         </w:tc>
@@ -27525,13 +28016,23 @@
                 <w:lang w:val="es-419"/>
               </w:rPr>
             </w:pPr>
+            <w:proofErr w:type="spellStart"/>
             <w:r>
               <w:rPr>
                 <w:b/>
                 <w:bCs/>
                 <w:lang w:val="es-419"/>
               </w:rPr>
-              <w:t>ATMega 328P + Periférico</w:t>
+              <w:t>ATMega</w:t>
+            </w:r>
+            <w:proofErr w:type="spellEnd"/>
+            <w:r>
+              <w:rPr>
+                <w:b/>
+                <w:bCs/>
+                <w:lang w:val="es-419"/>
+              </w:rPr>
+              <w:t xml:space="preserve"> 328P + Periférico</w:t>
             </w:r>
           </w:p>
         </w:tc>
@@ -28034,13 +28535,23 @@
                 <w:lang w:val="es-419"/>
               </w:rPr>
             </w:pPr>
+            <w:proofErr w:type="spellStart"/>
             <w:r>
               <w:rPr>
                 <w:b/>
                 <w:bCs/>
                 <w:lang w:val="es-419"/>
               </w:rPr>
-              <w:t>ATMega 640 + Periférico</w:t>
+              <w:t>ATMega</w:t>
+            </w:r>
+            <w:proofErr w:type="spellEnd"/>
+            <w:r>
+              <w:rPr>
+                <w:b/>
+                <w:bCs/>
+                <w:lang w:val="es-419"/>
+              </w:rPr>
+              <w:t xml:space="preserve"> 640 + Periférico</w:t>
             </w:r>
           </w:p>
         </w:tc>
@@ -28667,13 +29178,23 @@
           <w:lang w:val="es-ES"/>
         </w:rPr>
       </w:pPr>
+      <w:proofErr w:type="spellStart"/>
       <w:r>
         <w:rPr>
           <w:b/>
           <w:bCs/>
           <w:lang w:val="es-ES"/>
         </w:rPr>
-        <w:t>ATMega 328P + Periférico</w:t>
+        <w:t>ATMega</w:t>
+      </w:r>
+      <w:proofErr w:type="spellEnd"/>
+      <w:r>
+        <w:rPr>
+          <w:b/>
+          <w:bCs/>
+          <w:lang w:val="es-ES"/>
+        </w:rPr>
+        <w:t xml:space="preserve"> 328P + Periférico</w:t>
       </w:r>
       <w:r>
         <w:rPr>
@@ -28694,13 +29215,23 @@
           <w:lang w:val="es-ES"/>
         </w:rPr>
       </w:pPr>
+      <w:proofErr w:type="spellStart"/>
       <w:r>
         <w:rPr>
           <w:b/>
           <w:bCs/>
           <w:lang w:val="es-ES"/>
         </w:rPr>
-        <w:t>ATMega 640 + Periférico</w:t>
+        <w:t>ATMega</w:t>
+      </w:r>
+      <w:proofErr w:type="spellEnd"/>
+      <w:r>
+        <w:rPr>
+          <w:b/>
+          <w:bCs/>
+          <w:lang w:val="es-ES"/>
+        </w:rPr>
+        <w:t xml:space="preserve"> 640 + Periférico</w:t>
       </w:r>
       <w:r>
         <w:rPr>
@@ -28798,8 +29329,16 @@
         <w:rPr>
           <w:lang w:val="es-ES"/>
         </w:rPr>
-        <w:t>conmutada o switching</w:t>
-      </w:r>
+        <w:t xml:space="preserve">conmutada o </w:t>
+      </w:r>
+      <w:proofErr w:type="spellStart"/>
+      <w:r>
+        <w:rPr>
+          <w:lang w:val="es-ES"/>
+        </w:rPr>
+        <w:t>switching</w:t>
+      </w:r>
+      <w:proofErr w:type="spellEnd"/>
       <w:r>
         <w:rPr>
           <w:lang w:val="es-ES"/>
@@ -29342,8 +29881,18 @@
                 <w:bCs/>
                 <w:lang w:val="es-419"/>
               </w:rPr>
-              <w:t>Reguladores Switching</w:t>
-            </w:r>
+              <w:t xml:space="preserve">Reguladores </w:t>
+            </w:r>
+            <w:proofErr w:type="spellStart"/>
+            <w:r>
+              <w:rPr>
+                <w:b/>
+                <w:bCs/>
+                <w:lang w:val="es-419"/>
+              </w:rPr>
+              <w:t>Switching</w:t>
+            </w:r>
+            <w:proofErr w:type="spellEnd"/>
           </w:p>
         </w:tc>
         <w:tc>
@@ -29521,7 +30070,25 @@
                 <w:bCs/>
                 <w:lang w:val="es-419"/>
               </w:rPr>
-              <w:t>Lineal + Switching***</w:t>
+              <w:t xml:space="preserve">Lineal + </w:t>
+            </w:r>
+            <w:proofErr w:type="spellStart"/>
+            <w:r>
+              <w:rPr>
+                <w:b/>
+                <w:bCs/>
+                <w:lang w:val="es-419"/>
+              </w:rPr>
+              <w:t>Switching</w:t>
+            </w:r>
+            <w:proofErr w:type="spellEnd"/>
+            <w:r>
+              <w:rPr>
+                <w:b/>
+                <w:bCs/>
+                <w:lang w:val="es-419"/>
+              </w:rPr>
+              <w:t>***</w:t>
             </w:r>
           </w:p>
         </w:tc>
@@ -29762,8 +30329,17 @@
           <w:b/>
           <w:bCs/>
         </w:rPr>
-        <w:t>Reguladores Switching</w:t>
-      </w:r>
+        <w:t xml:space="preserve">Reguladores </w:t>
+      </w:r>
+      <w:proofErr w:type="spellStart"/>
+      <w:r>
+        <w:rPr>
+          <w:b/>
+          <w:bCs/>
+        </w:rPr>
+        <w:t>Switching</w:t>
+      </w:r>
+      <w:proofErr w:type="spellEnd"/>
       <w:r>
         <w:t>:</w:t>
       </w:r>
@@ -30506,12 +31082,14 @@
                 <w:lang w:val="es-419"/>
               </w:rPr>
             </w:pPr>
+            <w:proofErr w:type="spellStart"/>
             <w:r>
               <w:rPr>
                 <w:lang w:val="es-419"/>
               </w:rPr>
               <w:t>Phototriac</w:t>
             </w:r>
+            <w:proofErr w:type="spellEnd"/>
           </w:p>
         </w:tc>
         <w:tc>
@@ -30947,6 +31525,7 @@
                 <w:lang w:val="es-419"/>
               </w:rPr>
             </w:pPr>
+            <w:proofErr w:type="spellStart"/>
             <w:r>
               <w:rPr>
                 <w:b/>
@@ -30955,6 +31534,7 @@
               </w:rPr>
               <w:t>uC</w:t>
             </w:r>
+            <w:proofErr w:type="spellEnd"/>
             <w:r>
               <w:rPr>
                 <w:b/>
@@ -32045,6 +32625,7 @@
       <w:r>
         <w:t xml:space="preserve">Se solicitó que el módulo trabajara con 4 entradas analógicas, por lo tanto, los ADC necesarios resultan ser 4. Cuando se realizó la búsqueda de microcontroladores disponibles en el mercado, se halló que no siempre llegaban a disponer esa cantidad de ADC. Frente a esta problemática, se pudo hallar un </w:t>
       </w:r>
+      <w:proofErr w:type="spellStart"/>
       <w:r>
         <w:rPr>
           <w:i/>
@@ -32052,6 +32633,7 @@
         </w:rPr>
         <w:t>workaround</w:t>
       </w:r>
+      <w:proofErr w:type="spellEnd"/>
       <w:r>
         <w:t xml:space="preserve"> que consiste </w:t>
       </w:r>
@@ -32692,12 +33274,14 @@
                 <w:lang w:val="es-419"/>
               </w:rPr>
             </w:pPr>
+            <w:proofErr w:type="spellStart"/>
             <w:r>
               <w:rPr>
                 <w:lang w:val="es-419"/>
               </w:rPr>
               <w:t>N°</w:t>
             </w:r>
+            <w:proofErr w:type="spellEnd"/>
           </w:p>
         </w:tc>
         <w:tc>
@@ -39550,12 +40134,26 @@
         <w:rPr>
           <w:lang w:val="es-ES"/>
         </w:rPr>
-        <w:t xml:space="preserve"> equipo va a trabajar en tensiones bajas (entre 50 y 1000 Vrms)</w:t>
-      </w:r>
+        <w:t xml:space="preserve"> equipo va a trabajar en tensiones bajas (entre 50 y 1000 </w:t>
+      </w:r>
+      <w:proofErr w:type="spellStart"/>
       <w:r>
         <w:rPr>
           <w:lang w:val="es-ES"/>
         </w:rPr>
+        <w:t>Vrms</w:t>
+      </w:r>
+      <w:proofErr w:type="spellEnd"/>
+      <w:r>
+        <w:rPr>
+          <w:lang w:val="es-ES"/>
+        </w:rPr>
+        <w:t>)</w:t>
+      </w:r>
+      <w:r>
+        <w:rPr>
+          <w:lang w:val="es-ES"/>
+        </w:rPr>
         <w:t xml:space="preserve">. La regulación </w:t>
       </w:r>
       <w:r>
@@ -39594,8 +40192,16 @@
         <w:rPr>
           <w:lang w:val="es-ES"/>
         </w:rPr>
-        <w:t>alidas digitales (24VDC Sink</w:t>
-      </w:r>
+        <w:t xml:space="preserve">alidas digitales (24VDC </w:t>
+      </w:r>
+      <w:proofErr w:type="spellStart"/>
+      <w:r>
+        <w:rPr>
+          <w:lang w:val="es-ES"/>
+        </w:rPr>
+        <w:t>Sink</w:t>
+      </w:r>
+      <w:proofErr w:type="spellEnd"/>
       <w:r>
         <w:rPr>
           <w:lang w:val="es-ES"/>
@@ -40136,10 +40742,12 @@
       <w:r>
         <w:t xml:space="preserve"> </w:t>
       </w:r>
+      <w:proofErr w:type="spellStart"/>
       <w:r>
         <w:t>circuitales</w:t>
       </w:r>
       <w:bookmarkEnd w:id="95"/>
+      <w:proofErr w:type="spellEnd"/>
     </w:p>
     <w:p>
       <w:pPr>
@@ -40185,7 +40793,21 @@
         <w:rPr>
           <w:lang w:val="es-ES"/>
         </w:rPr>
-        <w:t>: Tensión proveniente de PoE (37V – 57V)</w:t>
+        <w:t xml:space="preserve">: Tensión proveniente de </w:t>
+      </w:r>
+      <w:proofErr w:type="spellStart"/>
+      <w:r>
+        <w:rPr>
+          <w:lang w:val="es-ES"/>
+        </w:rPr>
+        <w:t>PoE</w:t>
+      </w:r>
+      <w:proofErr w:type="spellEnd"/>
+      <w:r>
+        <w:rPr>
+          <w:lang w:val="es-ES"/>
+        </w:rPr>
+        <w:t xml:space="preserve"> (37V – 57V)</w:t>
       </w:r>
     </w:p>
     <w:p>
@@ -40199,7 +40821,35 @@
         <w:rPr>
           <w:lang w:val="es-ES"/>
         </w:rPr>
-        <w:t>A partir de esto, surge la necesidad de que en la búsqueda de circuitos integrados (independientemente de que la fuente sea del tipo lineal o switching) que posean la característica HV (High Voltage). Es decir, la tensión máxima admitida en su entrada sea hasta 60V. Se descarta la posibilidad de realizar un diseño que posea en su totalidad elementos discretos debido a que implica una mayor complejidad</w:t>
+        <w:t xml:space="preserve">A partir de esto, surge la necesidad de que en la búsqueda de circuitos integrados (independientemente de que la fuente sea del tipo lineal o </w:t>
+      </w:r>
+      <w:proofErr w:type="spellStart"/>
+      <w:r>
+        <w:rPr>
+          <w:lang w:val="es-ES"/>
+        </w:rPr>
+        <w:t>switching</w:t>
+      </w:r>
+      <w:proofErr w:type="spellEnd"/>
+      <w:r>
+        <w:rPr>
+          <w:lang w:val="es-ES"/>
+        </w:rPr>
+        <w:t xml:space="preserve">) que posean la característica HV (High </w:t>
+      </w:r>
+      <w:proofErr w:type="spellStart"/>
+      <w:r>
+        <w:rPr>
+          <w:lang w:val="es-ES"/>
+        </w:rPr>
+        <w:t>Voltage</w:t>
+      </w:r>
+      <w:proofErr w:type="spellEnd"/>
+      <w:r>
+        <w:rPr>
+          <w:lang w:val="es-ES"/>
+        </w:rPr>
+        <w:t>). Es decir, la tensión máxima admitida en su entrada sea hasta 60V. Se descarta la posibilidad de realizar un diseño que posea en su totalidad elementos discretos debido a que implica una mayor complejidad</w:t>
       </w:r>
       <w:r>
         <w:rPr>
@@ -40349,7 +40999,21 @@
         <w:rPr>
           <w:lang w:val="es-419"/>
         </w:rPr>
-        <w:t>e toma entonces una Vo = 3.3V, y Io (máxima) = 0.24A + 25% = 0.3A.</w:t>
+        <w:t xml:space="preserve">e toma entonces una Vo = 3.3V, y </w:t>
+      </w:r>
+      <w:proofErr w:type="spellStart"/>
+      <w:r>
+        <w:rPr>
+          <w:lang w:val="es-419"/>
+        </w:rPr>
+        <w:t>Io</w:t>
+      </w:r>
+      <w:proofErr w:type="spellEnd"/>
+      <w:r>
+        <w:rPr>
+          <w:lang w:val="es-419"/>
+        </w:rPr>
+        <w:t xml:space="preserve"> (máxima) = 0.24A + 25% = 0.3A.</w:t>
       </w:r>
     </w:p>
     <w:p>
@@ -40563,24 +41227,68 @@
           <w:lang w:val="es-419"/>
         </w:rPr>
         <w:lastRenderedPageBreak/>
-        <w:t xml:space="preserve">Se pasa en segunda instancia a un diseño de fuente tipo switching. Para la búsqueda de circuitos integrados acordes, se utilizó el </w:t>
-      </w:r>
+        <w:t xml:space="preserve">Se pasa en segunda instancia a un diseño de fuente tipo </w:t>
+      </w:r>
+      <w:proofErr w:type="spellStart"/>
       <w:r>
         <w:rPr>
           <w:lang w:val="es-419"/>
         </w:rPr>
-        <w:t>Webench Power Designer</w:t>
-      </w:r>
+        <w:t>switching</w:t>
+      </w:r>
+      <w:proofErr w:type="spellEnd"/>
       <w:r>
         <w:rPr>
           <w:lang w:val="es-419"/>
         </w:rPr>
+        <w:t xml:space="preserve">. Para la búsqueda de circuitos integrados acordes, se utilizó el </w:t>
+      </w:r>
+      <w:proofErr w:type="spellStart"/>
+      <w:r>
+        <w:rPr>
+          <w:lang w:val="es-419"/>
+        </w:rPr>
+        <w:t>Webench</w:t>
+      </w:r>
+      <w:proofErr w:type="spellEnd"/>
+      <w:r>
+        <w:rPr>
+          <w:lang w:val="es-419"/>
+        </w:rPr>
         <w:t xml:space="preserve"> </w:t>
       </w:r>
+      <w:proofErr w:type="spellStart"/>
       <w:r>
         <w:rPr>
           <w:lang w:val="es-419"/>
         </w:rPr>
+        <w:t>Power</w:t>
+      </w:r>
+      <w:proofErr w:type="spellEnd"/>
+      <w:r>
+        <w:rPr>
+          <w:lang w:val="es-419"/>
+        </w:rPr>
+        <w:t xml:space="preserve"> </w:t>
+      </w:r>
+      <w:proofErr w:type="spellStart"/>
+      <w:r>
+        <w:rPr>
+          <w:lang w:val="es-419"/>
+        </w:rPr>
+        <w:t>Designer</w:t>
+      </w:r>
+      <w:proofErr w:type="spellEnd"/>
+      <w:r>
+        <w:rPr>
+          <w:lang w:val="es-419"/>
+        </w:rPr>
+        <w:t xml:space="preserve"> </w:t>
+      </w:r>
+      <w:r>
+        <w:rPr>
+          <w:lang w:val="es-419"/>
+        </w:rPr>
         <w:t xml:space="preserve">(aplicación disponible online) </w:t>
       </w:r>
       <w:r>
@@ -40605,7 +41313,21 @@
         <w:rPr>
           <w:lang w:val="es-419"/>
         </w:rPr>
-        <w:t>Se tuvo en cuenta como criterio de búsqueda un orden por menor frecuencia de switching en el diseño (menor EMI resultante), y control por realimentación por tensión (diseño más simple).</w:t>
+        <w:t xml:space="preserve">Se tuvo en cuenta como criterio de búsqueda un orden por menor frecuencia de </w:t>
+      </w:r>
+      <w:proofErr w:type="spellStart"/>
+      <w:r>
+        <w:rPr>
+          <w:lang w:val="es-419"/>
+        </w:rPr>
+        <w:t>switching</w:t>
+      </w:r>
+      <w:proofErr w:type="spellEnd"/>
+      <w:r>
+        <w:rPr>
+          <w:lang w:val="es-419"/>
+        </w:rPr>
+        <w:t xml:space="preserve"> en el diseño (menor EMI resultante), y control por realimentación por tensión (diseño más simple).</w:t>
       </w:r>
     </w:p>
     <w:p>
@@ -40740,7 +41462,15 @@
         <w:fldChar w:fldCharType="end"/>
       </w:r>
       <w:r>
-        <w:t>: Fuente Switching de 3.3V</w:t>
+        <w:t xml:space="preserve">: Fuente </w:t>
+      </w:r>
+      <w:proofErr w:type="spellStart"/>
+      <w:r>
+        <w:t>Switching</w:t>
+      </w:r>
+      <w:proofErr w:type="spellEnd"/>
+      <w:r>
+        <w:t xml:space="preserve"> de 3.3V</w:t>
       </w:r>
     </w:p>
     <w:p>
@@ -41064,7 +41794,15 @@
         <w:jc w:val="both"/>
       </w:pPr>
       <w:r>
-        <w:t>Se utiliza como Vout = 3.3V, Vin = 57V (máximo valor posible), y F = 52KHz (este es el valor de la frecuencia de conmutación a la que funciona el circuito integrado). Teniendo esto en cuenta, el producto E*T = 60 V*S. Se interseca en el siguiente gráfico con la corriente máxima de trabajo:</w:t>
+        <w:t xml:space="preserve">Se utiliza como Vout = 3.3V, </w:t>
+      </w:r>
+      <w:proofErr w:type="spellStart"/>
+      <w:r>
+        <w:t>Vin</w:t>
+      </w:r>
+      <w:proofErr w:type="spellEnd"/>
+      <w:r>
+        <w:t xml:space="preserve"> = 57V (máximo valor posible), y F = 52KHz (este es el valor de la frecuencia de conmutación a la que funciona el circuito integrado). Teniendo esto en cuenta, el producto E*T = 60 V*S. Se interseca en el siguiente gráfico con la corriente máxima de trabajo:</w:t>
       </w:r>
     </w:p>
     <w:p>
@@ -41138,7 +41876,15 @@
         <w:t xml:space="preserve">. </w:t>
       </w:r>
       <w:r>
-        <w:t>La corriente nominal para su diseño está dada por Ia ecuación</w:t>
+        <w:t xml:space="preserve">La corriente nominal para su diseño está dada por </w:t>
+      </w:r>
+      <w:proofErr w:type="spellStart"/>
+      <w:r>
+        <w:t>Ia</w:t>
+      </w:r>
+      <w:proofErr w:type="spellEnd"/>
+      <w:r>
+        <w:t xml:space="preserve"> ecuación</w:t>
       </w:r>
       <w:r>
         <w:t xml:space="preserve"> </w:t>
@@ -41266,7 +42012,15 @@
         <w:jc w:val="both"/>
       </w:pPr>
       <w:r>
-        <w:t>A partir de la ecuación provista, se tiene que Cout &gt;= 134uF</w:t>
+        <w:t xml:space="preserve">A partir de la ecuación provista, se tiene que </w:t>
+      </w:r>
+      <w:proofErr w:type="spellStart"/>
+      <w:r>
+        <w:t>Cout</w:t>
+      </w:r>
+      <w:proofErr w:type="spellEnd"/>
+      <w:r>
+        <w:t xml:space="preserve"> &gt;= 134uF</w:t>
       </w:r>
       <w:r>
         <w:t>, y que l</w:t>
@@ -41280,66 +42034,133 @@
       <w:r>
         <w:t xml:space="preserve">Se utilizó finalmente un capacitor </w:t>
       </w:r>
+      <w:proofErr w:type="spellStart"/>
       <w:r>
         <w:rPr>
           <w:b/>
           <w:bCs/>
         </w:rPr>
-        <w:t>Cout = 1000uFx16V</w:t>
-      </w:r>
+        <w:t>Cout</w:t>
+      </w:r>
+      <w:proofErr w:type="spellEnd"/>
       <w:r>
         <w:rPr>
           <w:b/>
           <w:bCs/>
         </w:rPr>
-        <w:t xml:space="preserve"> </w:t>
+        <w:t xml:space="preserve"> = 1000uFx16V</w:t>
       </w:r>
       <w:r>
         <w:rPr>
           <w:b/>
           <w:bCs/>
         </w:rPr>
-        <w:t>[</w:t>
+        <w:t xml:space="preserve"> </w:t>
       </w:r>
       <w:r>
         <w:rPr>
           <w:b/>
           <w:bCs/>
         </w:rPr>
-        <w:t>Electrolítico de Aluminio</w:t>
+        <w:t>[</w:t>
       </w:r>
       <w:r>
         <w:rPr>
           <w:b/>
           <w:bCs/>
         </w:rPr>
-        <w:t>]</w:t>
-      </w:r>
-      <w:r>
-        <w:t xml:space="preserve">, cumpliendo con el criterio de estabilidad y a su vez se evita que en el sobrepico de tensión transitorio inicial, ésta supere el valor de </w:t>
+        <w:t>Electrolítico de Aluminio</w:t>
       </w:r>
       <w:r>
         <w:rPr>
           <w:b/>
           <w:bCs/>
         </w:rPr>
-        <w:t>4V</w:t>
+        <w:t>]</w:t>
+      </w:r>
+      <w:r>
+        <w:t xml:space="preserve">, cumpliendo con el criterio de estabilidad y a su vez se evita que en el </w:t>
+      </w:r>
+      <w:proofErr w:type="spellStart"/>
+      <w:r>
+        <w:t>sobrepico</w:t>
+      </w:r>
+      <w:proofErr w:type="spellEnd"/>
+      <w:r>
+        <w:t xml:space="preserve"> de tensión transitorio inicial, ésta supere el valor de </w:t>
       </w:r>
       <w:r>
         <w:rPr>
           <w:b/>
           <w:bCs/>
         </w:rPr>
+        <w:t>4V</w:t>
+      </w:r>
+      <w:r>
+        <w:rPr>
+          <w:b/>
+          <w:bCs/>
+        </w:rPr>
         <w:t xml:space="preserve"> </w:t>
       </w:r>
       <w:r>
         <w:t xml:space="preserve">máximo absoluto establecido por el fabricante. Se verificó en primera instancia con el simulador de </w:t>
       </w:r>
+      <w:proofErr w:type="spellStart"/>
       <w:r>
         <w:rPr>
           <w:lang w:val="es-419"/>
         </w:rPr>
-        <w:t>Webench Power Designer, y en segunda instancia con LTSpice.</w:t>
+        <w:t>Webench</w:t>
+      </w:r>
+      <w:proofErr w:type="spellEnd"/>
+      <w:r>
+        <w:rPr>
+          <w:lang w:val="es-419"/>
+        </w:rPr>
+        <w:t xml:space="preserve"> </w:t>
+      </w:r>
+      <w:proofErr w:type="spellStart"/>
+      <w:r>
+        <w:rPr>
+          <w:lang w:val="es-419"/>
+        </w:rPr>
+        <w:t>Power</w:t>
+      </w:r>
+      <w:proofErr w:type="spellEnd"/>
+      <w:r>
+        <w:rPr>
+          <w:lang w:val="es-419"/>
+        </w:rPr>
+        <w:t xml:space="preserve"> </w:t>
+      </w:r>
+      <w:proofErr w:type="spellStart"/>
+      <w:r>
+        <w:rPr>
+          <w:lang w:val="es-419"/>
+        </w:rPr>
+        <w:t>Designer</w:t>
+      </w:r>
+      <w:proofErr w:type="spellEnd"/>
+      <w:r>
+        <w:rPr>
+          <w:lang w:val="es-419"/>
+        </w:rPr>
+        <w:t xml:space="preserve">, y en segunda instancia con </w:t>
+      </w:r>
+      <w:proofErr w:type="spellStart"/>
+      <w:r>
+        <w:rPr>
+          <w:lang w:val="es-419"/>
+        </w:rPr>
+        <w:t>LTSpice</w:t>
+      </w:r>
+      <w:proofErr w:type="spellEnd"/>
+      <w:r>
+        <w:rPr>
+          <w:lang w:val="es-419"/>
+        </w:rPr>
+        <w:t>.</w:t>
       </w:r>
     </w:p>
     <w:p>
@@ -41567,12 +42388,21 @@
       <w:r>
         <w:t xml:space="preserve">Para el capacitor de entrada, en este caso la tensión nominal debe ser al menos 1.5*57V = 85.5V. Se tiene entonces que </w:t>
       </w:r>
+      <w:proofErr w:type="spellStart"/>
       <w:r>
         <w:rPr>
           <w:b/>
           <w:bCs/>
         </w:rPr>
-        <w:t>Cin = 100uFx100V</w:t>
+        <w:t>Cin</w:t>
+      </w:r>
+      <w:proofErr w:type="spellEnd"/>
+      <w:r>
+        <w:rPr>
+          <w:b/>
+          <w:bCs/>
+        </w:rPr>
+        <w:t xml:space="preserve"> = 100uFx100V</w:t>
       </w:r>
       <w:r>
         <w:rPr>
@@ -41729,18 +42559,39 @@
           <w:lang w:val="es-419"/>
         </w:rPr>
       </w:pPr>
+      <w:proofErr w:type="spellStart"/>
       <w:r>
         <w:rPr>
           <w:lang w:val="es-419"/>
         </w:rPr>
-        <w:t>Tj (Máxima) = 125°C</w:t>
-      </w:r>
+        <w:t>Tj</w:t>
+      </w:r>
+      <w:proofErr w:type="spellEnd"/>
       <w:r>
         <w:rPr>
           <w:lang w:val="es-419"/>
         </w:rPr>
+        <w:t xml:space="preserve"> (Máxima) = 125°C</w:t>
+      </w:r>
+      <w:r>
+        <w:rPr>
+          <w:lang w:val="es-419"/>
+        </w:rPr>
         <w:tab/>
-        <w:t>Rja = 65°C/W</w:t>
+      </w:r>
+      <w:proofErr w:type="spellStart"/>
+      <w:r>
+        <w:rPr>
+          <w:lang w:val="es-419"/>
+        </w:rPr>
+        <w:t>Rja</w:t>
+      </w:r>
+      <w:proofErr w:type="spellEnd"/>
+      <w:r>
+        <w:rPr>
+          <w:lang w:val="es-419"/>
+        </w:rPr>
+        <w:t xml:space="preserve"> = 65°C/W</w:t>
       </w:r>
       <w:r>
         <w:rPr>
@@ -41754,7 +42605,20 @@
           <w:lang w:val="es-419"/>
         </w:rPr>
         <w:tab/>
-        <w:t>Vsat (Máxima) = 1.4V</w:t>
+      </w:r>
+      <w:proofErr w:type="spellStart"/>
+      <w:r>
+        <w:rPr>
+          <w:lang w:val="es-419"/>
+        </w:rPr>
+        <w:t>Vsat</w:t>
+      </w:r>
+      <w:proofErr w:type="spellEnd"/>
+      <w:r>
+        <w:rPr>
+          <w:lang w:val="es-419"/>
+        </w:rPr>
+        <w:t xml:space="preserve"> (Máxima) = 1.4V</w:t>
       </w:r>
     </w:p>
     <w:p>
@@ -41765,11 +42629,19 @@
           <w:lang w:val="es-419"/>
         </w:rPr>
       </w:pPr>
+      <w:proofErr w:type="spellStart"/>
       <w:r>
         <w:rPr>
           <w:lang w:val="es-419"/>
         </w:rPr>
-        <w:t>Vin = 57V</w:t>
+        <w:t>Vin</w:t>
+      </w:r>
+      <w:proofErr w:type="spellEnd"/>
+      <w:r>
+        <w:rPr>
+          <w:lang w:val="es-419"/>
+        </w:rPr>
+        <w:t xml:space="preserve"> = 57V</w:t>
       </w:r>
       <w:r>
         <w:rPr>
@@ -41783,7 +42655,20 @@
           <w:lang w:val="es-419"/>
         </w:rPr>
         <w:tab/>
-        <w:t>ILoad = 0.3A</w:t>
+      </w:r>
+      <w:proofErr w:type="spellStart"/>
+      <w:r>
+        <w:rPr>
+          <w:lang w:val="es-419"/>
+        </w:rPr>
+        <w:t>ILoad</w:t>
+      </w:r>
+      <w:proofErr w:type="spellEnd"/>
+      <w:r>
+        <w:rPr>
+          <w:lang w:val="es-419"/>
+        </w:rPr>
+        <w:t xml:space="preserve"> = 0.3A</w:t>
       </w:r>
       <w:r>
         <w:rPr>
@@ -41816,18 +42701,54 @@
           <w:lang w:val="es-419"/>
         </w:rPr>
       </w:pPr>
+      <w:proofErr w:type="spellStart"/>
       <w:r>
         <w:rPr>
           <w:lang w:val="es-419"/>
         </w:rPr>
-        <w:t xml:space="preserve">Tj = Ta + </w:t>
-      </w:r>
+        <w:t>Tj</w:t>
+      </w:r>
+      <w:proofErr w:type="spellEnd"/>
       <w:r>
         <w:rPr>
           <w:lang w:val="es-419"/>
         </w:rPr>
+        <w:t xml:space="preserve"> = Ta + </w:t>
+      </w:r>
+      <w:r>
+        <w:rPr>
+          <w:lang w:val="es-419"/>
+        </w:rPr>
         <w:tab/>
-        <w:t xml:space="preserve">PD*Rja = 69°C &lt; Tj (Máxima) </w:t>
+        <w:t>PD*</w:t>
+      </w:r>
+      <w:proofErr w:type="spellStart"/>
+      <w:r>
+        <w:rPr>
+          <w:lang w:val="es-419"/>
+        </w:rPr>
+        <w:t>Rja</w:t>
+      </w:r>
+      <w:proofErr w:type="spellEnd"/>
+      <w:r>
+        <w:rPr>
+          <w:lang w:val="es-419"/>
+        </w:rPr>
+        <w:t xml:space="preserve"> = 69°C &lt; </w:t>
+      </w:r>
+      <w:proofErr w:type="spellStart"/>
+      <w:r>
+        <w:rPr>
+          <w:lang w:val="es-419"/>
+        </w:rPr>
+        <w:t>Tj</w:t>
+      </w:r>
+      <w:proofErr w:type="spellEnd"/>
+      <w:r>
+        <w:rPr>
+          <w:lang w:val="es-419"/>
+        </w:rPr>
+        <w:t xml:space="preserve"> (Máxima) </w:t>
       </w:r>
       <w:r>
         <w:rPr>
@@ -41973,8 +42894,13 @@
         </w:numPr>
       </w:pPr>
       <w:r>
-        <w:t>Detalles de selección y cálculo de los elementos circuitales</w:t>
-      </w:r>
+        <w:t xml:space="preserve">Detalles de selección y cálculo de los elementos </w:t>
+      </w:r>
+      <w:proofErr w:type="spellStart"/>
+      <w:r>
+        <w:t>circuitales</w:t>
+      </w:r>
+      <w:proofErr w:type="spellEnd"/>
     </w:p>
     <w:p>
       <w:pPr>
@@ -42013,7 +42939,21 @@
         <w:rPr>
           <w:lang w:val="es-ES"/>
         </w:rPr>
-        <w:t>: Tensión proveniente de PoE (37V – 57V)</w:t>
+        <w:t xml:space="preserve">: Tensión proveniente de </w:t>
+      </w:r>
+      <w:proofErr w:type="spellStart"/>
+      <w:r>
+        <w:rPr>
+          <w:lang w:val="es-ES"/>
+        </w:rPr>
+        <w:t>PoE</w:t>
+      </w:r>
+      <w:proofErr w:type="spellEnd"/>
+      <w:r>
+        <w:rPr>
+          <w:lang w:val="es-ES"/>
+        </w:rPr>
+        <w:t xml:space="preserve"> (37V – 57V)</w:t>
       </w:r>
     </w:p>
     <w:p>
@@ -42103,12 +43043,26 @@
         <w:rPr>
           <w:lang w:val="es-419"/>
         </w:rPr>
-        <w:t>, y Io (máxima) = 0.2A + 25% = 0.</w:t>
-      </w:r>
+        <w:t xml:space="preserve">, y </w:t>
+      </w:r>
+      <w:proofErr w:type="spellStart"/>
       <w:r>
         <w:rPr>
           <w:lang w:val="es-419"/>
         </w:rPr>
+        <w:t>Io</w:t>
+      </w:r>
+      <w:proofErr w:type="spellEnd"/>
+      <w:r>
+        <w:rPr>
+          <w:lang w:val="es-419"/>
+        </w:rPr>
+        <w:t xml:space="preserve"> (máxima) = 0.2A + 25% = 0.</w:t>
+      </w:r>
+      <w:r>
+        <w:rPr>
+          <w:lang w:val="es-419"/>
+        </w:rPr>
         <w:t>25</w:t>
       </w:r>
       <w:r>
@@ -42129,7 +43083,49 @@
         <w:rPr>
           <w:lang w:val="es-419"/>
         </w:rPr>
-        <w:t>Se recurre nuevamente al Webench Power Designer para la búsqueda de circuitos integrados acordes. A partir de ésta, resultó también adecuado el LM2575HV-ADJ previamente utilizado.</w:t>
+        <w:t xml:space="preserve">Se recurre nuevamente al </w:t>
+      </w:r>
+      <w:proofErr w:type="spellStart"/>
+      <w:r>
+        <w:rPr>
+          <w:lang w:val="es-419"/>
+        </w:rPr>
+        <w:t>Webench</w:t>
+      </w:r>
+      <w:proofErr w:type="spellEnd"/>
+      <w:r>
+        <w:rPr>
+          <w:lang w:val="es-419"/>
+        </w:rPr>
+        <w:t xml:space="preserve"> </w:t>
+      </w:r>
+      <w:proofErr w:type="spellStart"/>
+      <w:r>
+        <w:rPr>
+          <w:lang w:val="es-419"/>
+        </w:rPr>
+        <w:t>Power</w:t>
+      </w:r>
+      <w:proofErr w:type="spellEnd"/>
+      <w:r>
+        <w:rPr>
+          <w:lang w:val="es-419"/>
+        </w:rPr>
+        <w:t xml:space="preserve"> </w:t>
+      </w:r>
+      <w:proofErr w:type="spellStart"/>
+      <w:r>
+        <w:rPr>
+          <w:lang w:val="es-419"/>
+        </w:rPr>
+        <w:t>Designer</w:t>
+      </w:r>
+      <w:proofErr w:type="spellEnd"/>
+      <w:r>
+        <w:rPr>
+          <w:lang w:val="es-419"/>
+        </w:rPr>
+        <w:t xml:space="preserve"> para la búsqueda de circuitos integrados acordes. A partir de ésta, resultó también adecuado el LM2575HV-ADJ previamente utilizado.</w:t>
       </w:r>
       <w:r>
         <w:rPr>
@@ -42245,7 +43241,15 @@
         <w:fldChar w:fldCharType="end"/>
       </w:r>
       <w:r>
-        <w:t>: Fuente Switching de 24V</w:t>
+        <w:t xml:space="preserve">: Fuente </w:t>
+      </w:r>
+      <w:proofErr w:type="spellStart"/>
+      <w:r>
+        <w:t>Switching</w:t>
+      </w:r>
+      <w:proofErr w:type="spellEnd"/>
+      <w:r>
+        <w:t xml:space="preserve"> de 24V</w:t>
       </w:r>
     </w:p>
     <w:p>
@@ -42371,7 +43375,15 @@
         <w:jc w:val="both"/>
       </w:pPr>
       <w:r>
-        <w:t xml:space="preserve">Se utiliza como Vout = 24V, Vin = 57V, y F = 52KHz, siendo los dos últimos parámetros similares en el diseño anterior. Teniendo esto en cuenta resulta el producto E*T = 267 V*S. Se </w:t>
+        <w:t xml:space="preserve">Se utiliza como Vout = 24V, </w:t>
+      </w:r>
+      <w:proofErr w:type="spellStart"/>
+      <w:r>
+        <w:t>Vin</w:t>
+      </w:r>
+      <w:proofErr w:type="spellEnd"/>
+      <w:r>
+        <w:t xml:space="preserve"> = 57V, y F = 52KHz, siendo los dos últimos parámetros similares en el diseño anterior. Teniendo esto en cuenta resulta el producto E*T = 267 V*S. Se </w:t>
       </w:r>
       <w:r>
         <w:t>interseca</w:t>
@@ -42448,7 +43460,15 @@
         <w:t>L1 = 2.2mHy</w:t>
       </w:r>
       <w:r>
-        <w:t>. La corriente nominal para su diseño está dada por Ia ecuación 1.15*ILOAD = 0.3A. A partir de la aplicación mencionada previamente verifican dichos valores y se añade también la característica de DCR (resistencia serie) = 5Ω (como valor máximo).</w:t>
+        <w:t xml:space="preserve">. La corriente nominal para su diseño está dada por </w:t>
+      </w:r>
+      <w:proofErr w:type="spellStart"/>
+      <w:r>
+        <w:t>Ia</w:t>
+      </w:r>
+      <w:proofErr w:type="spellEnd"/>
+      <w:r>
+        <w:t xml:space="preserve"> ecuación 1.15*ILOAD = 0.3A. A partir de la aplicación mencionada previamente verifican dichos valores y se añade también la característica de DCR (resistencia serie) = 5Ω (como valor máximo).</w:t>
       </w:r>
     </w:p>
     <w:p>
@@ -42502,21 +43522,83 @@
         </w:rPr>
       </w:pPr>
       <w:r>
-        <w:t xml:space="preserve">A partir de la ecuación utilizada previamente, se tiene que Cout &gt;= 8.4uF, cuya tensión nominal debe ser de al menos 1.5*24V = 36V. Para tener una baja tensión de ripple de salida, se adopta el valor sugerido en el diseño por </w:t>
-      </w:r>
+        <w:t xml:space="preserve">A partir de la ecuación utilizada previamente, se tiene que </w:t>
+      </w:r>
+      <w:proofErr w:type="spellStart"/>
+      <w:r>
+        <w:t>Cout</w:t>
+      </w:r>
+      <w:proofErr w:type="spellEnd"/>
+      <w:r>
+        <w:t xml:space="preserve"> &gt;= 8.4uF, cuya tensión nominal debe ser de al menos 1.5*24V = 36V. Para tener una baja tensión de </w:t>
+      </w:r>
+      <w:proofErr w:type="spellStart"/>
+      <w:r>
+        <w:t>ripple</w:t>
+      </w:r>
+      <w:proofErr w:type="spellEnd"/>
+      <w:r>
+        <w:t xml:space="preserve"> de salida, se adopta el valor sugerido en el diseño por </w:t>
+      </w:r>
+      <w:proofErr w:type="spellStart"/>
       <w:r>
         <w:rPr>
           <w:lang w:val="es-419"/>
         </w:rPr>
-        <w:t xml:space="preserve">Webench Power Designer, </w:t>
-      </w:r>
+        <w:t>Webench</w:t>
+      </w:r>
+      <w:proofErr w:type="spellEnd"/>
+      <w:r>
+        <w:rPr>
+          <w:lang w:val="es-419"/>
+        </w:rPr>
+        <w:t xml:space="preserve"> </w:t>
+      </w:r>
+      <w:proofErr w:type="spellStart"/>
+      <w:r>
+        <w:rPr>
+          <w:lang w:val="es-419"/>
+        </w:rPr>
+        <w:t>Power</w:t>
+      </w:r>
+      <w:proofErr w:type="spellEnd"/>
+      <w:r>
+        <w:rPr>
+          <w:lang w:val="es-419"/>
+        </w:rPr>
+        <w:t xml:space="preserve"> </w:t>
+      </w:r>
+      <w:proofErr w:type="spellStart"/>
+      <w:r>
+        <w:rPr>
+          <w:lang w:val="es-419"/>
+        </w:rPr>
+        <w:t>Designer</w:t>
+      </w:r>
+      <w:proofErr w:type="spellEnd"/>
+      <w:r>
+        <w:rPr>
+          <w:lang w:val="es-419"/>
+        </w:rPr>
+        <w:t xml:space="preserve">, </w:t>
+      </w:r>
+      <w:proofErr w:type="spellStart"/>
       <w:r>
         <w:rPr>
           <w:b/>
           <w:bCs/>
           <w:lang w:val="es-419"/>
         </w:rPr>
-        <w:t>Cout = 220uFx50V</w:t>
+        <w:t>Cout</w:t>
+      </w:r>
+      <w:proofErr w:type="spellEnd"/>
+      <w:r>
+        <w:rPr>
+          <w:b/>
+          <w:bCs/>
+          <w:lang w:val="es-419"/>
+        </w:rPr>
+        <w:t xml:space="preserve"> = 220uFx50V</w:t>
       </w:r>
       <w:r>
         <w:rPr>
@@ -42652,18 +43734,27 @@
       <w:r>
         <w:t xml:space="preserve">En este caso las condiciones a la entrada del circuito son similares, por lo que se utiliza el mismo capacitor especificado en el diseño anterior, </w:t>
       </w:r>
+      <w:proofErr w:type="spellStart"/>
       <w:r>
         <w:rPr>
           <w:b/>
           <w:bCs/>
         </w:rPr>
-        <w:t>Cin = 100uFx100V</w:t>
-      </w:r>
+        <w:t>Cin</w:t>
+      </w:r>
+      <w:proofErr w:type="spellEnd"/>
       <w:r>
         <w:rPr>
           <w:b/>
           <w:bCs/>
         </w:rPr>
+        <w:t xml:space="preserve"> = 100uFx100V</w:t>
+      </w:r>
+      <w:r>
+        <w:rPr>
+          <w:b/>
+          <w:bCs/>
+        </w:rPr>
         <w:t xml:space="preserve"> [Electrolítico de Aluminio]</w:t>
       </w:r>
       <w:r>
@@ -42695,18 +43786,39 @@
           <w:lang w:val="es-419"/>
         </w:rPr>
       </w:pPr>
+      <w:proofErr w:type="spellStart"/>
       <w:r>
         <w:rPr>
           <w:lang w:val="es-419"/>
         </w:rPr>
-        <w:t>Tj (Máxima) = 125°C</w:t>
-      </w:r>
+        <w:t>Tj</w:t>
+      </w:r>
+      <w:proofErr w:type="spellEnd"/>
       <w:r>
         <w:rPr>
           <w:lang w:val="es-419"/>
         </w:rPr>
+        <w:t xml:space="preserve"> (Máxima) = 125°C</w:t>
+      </w:r>
+      <w:r>
+        <w:rPr>
+          <w:lang w:val="es-419"/>
+        </w:rPr>
         <w:tab/>
-        <w:t>Rja = 65°C/W</w:t>
+      </w:r>
+      <w:proofErr w:type="spellStart"/>
+      <w:r>
+        <w:rPr>
+          <w:lang w:val="es-419"/>
+        </w:rPr>
+        <w:t>Rja</w:t>
+      </w:r>
+      <w:proofErr w:type="spellEnd"/>
+      <w:r>
+        <w:rPr>
+          <w:lang w:val="es-419"/>
+        </w:rPr>
+        <w:t xml:space="preserve"> = 65°C/W</w:t>
       </w:r>
       <w:r>
         <w:rPr>
@@ -42720,7 +43832,20 @@
           <w:lang w:val="es-419"/>
         </w:rPr>
         <w:tab/>
-        <w:t>Vsat (Máxima) = 1.4V</w:t>
+      </w:r>
+      <w:proofErr w:type="spellStart"/>
+      <w:r>
+        <w:rPr>
+          <w:lang w:val="es-419"/>
+        </w:rPr>
+        <w:t>Vsat</w:t>
+      </w:r>
+      <w:proofErr w:type="spellEnd"/>
+      <w:r>
+        <w:rPr>
+          <w:lang w:val="es-419"/>
+        </w:rPr>
+        <w:t xml:space="preserve"> (Máxima) = 1.4V</w:t>
       </w:r>
     </w:p>
     <w:p>
@@ -42731,11 +43856,19 @@
           <w:lang w:val="es-419"/>
         </w:rPr>
       </w:pPr>
+      <w:proofErr w:type="spellStart"/>
       <w:r>
         <w:rPr>
           <w:lang w:val="es-419"/>
         </w:rPr>
-        <w:t>Vin = 57V</w:t>
+        <w:t>Vin</w:t>
+      </w:r>
+      <w:proofErr w:type="spellEnd"/>
+      <w:r>
+        <w:rPr>
+          <w:lang w:val="es-419"/>
+        </w:rPr>
+        <w:t xml:space="preserve"> = 57V</w:t>
       </w:r>
       <w:r>
         <w:rPr>
@@ -42749,7 +43882,20 @@
           <w:lang w:val="es-419"/>
         </w:rPr>
         <w:tab/>
-        <w:t>ILoad = 0.25A</w:t>
+      </w:r>
+      <w:proofErr w:type="spellStart"/>
+      <w:r>
+        <w:rPr>
+          <w:lang w:val="es-419"/>
+        </w:rPr>
+        <w:t>ILoad</w:t>
+      </w:r>
+      <w:proofErr w:type="spellEnd"/>
+      <w:r>
+        <w:rPr>
+          <w:lang w:val="es-419"/>
+        </w:rPr>
+        <w:t xml:space="preserve"> = 0.25A</w:t>
       </w:r>
       <w:r>
         <w:rPr>
@@ -42778,18 +43924,54 @@
       <w:pPr>
         <w:jc w:val="both"/>
       </w:pPr>
+      <w:proofErr w:type="spellStart"/>
       <w:r>
         <w:rPr>
           <w:lang w:val="es-419"/>
         </w:rPr>
-        <w:t xml:space="preserve">Tj = Ta + </w:t>
-      </w:r>
+        <w:t>Tj</w:t>
+      </w:r>
+      <w:proofErr w:type="spellEnd"/>
       <w:r>
         <w:rPr>
           <w:lang w:val="es-419"/>
         </w:rPr>
+        <w:t xml:space="preserve"> = Ta + </w:t>
+      </w:r>
+      <w:r>
+        <w:rPr>
+          <w:lang w:val="es-419"/>
+        </w:rPr>
         <w:tab/>
-        <w:t xml:space="preserve">PD*Rja = 79°C &lt; Tj (Máxima) </w:t>
+        <w:t>PD*</w:t>
+      </w:r>
+      <w:proofErr w:type="spellStart"/>
+      <w:r>
+        <w:rPr>
+          <w:lang w:val="es-419"/>
+        </w:rPr>
+        <w:t>Rja</w:t>
+      </w:r>
+      <w:proofErr w:type="spellEnd"/>
+      <w:r>
+        <w:rPr>
+          <w:lang w:val="es-419"/>
+        </w:rPr>
+        <w:t xml:space="preserve"> = 79°C &lt; </w:t>
+      </w:r>
+      <w:proofErr w:type="spellStart"/>
+      <w:r>
+        <w:rPr>
+          <w:lang w:val="es-419"/>
+        </w:rPr>
+        <w:t>Tj</w:t>
+      </w:r>
+      <w:proofErr w:type="spellEnd"/>
+      <w:r>
+        <w:rPr>
+          <w:lang w:val="es-419"/>
+        </w:rPr>
+        <w:t xml:space="preserve"> (Máxima) </w:t>
       </w:r>
       <w:r>
         <w:rPr>
@@ -42889,8 +44071,13 @@
         </w:numPr>
       </w:pPr>
       <w:r>
-        <w:t>Detalles de selección y cálculo de los elementos circuitales</w:t>
-      </w:r>
+        <w:t xml:space="preserve">Detalles de selección y cálculo de los elementos </w:t>
+      </w:r>
+      <w:proofErr w:type="spellStart"/>
+      <w:r>
+        <w:t>circuitales</w:t>
+      </w:r>
+      <w:proofErr w:type="spellEnd"/>
     </w:p>
     <w:p>
       <w:pPr>
@@ -42972,74 +44159,119 @@
         <w:rPr>
           <w:lang w:val="es-ES"/>
         </w:rPr>
-        <w:t>una</w:t>
+        <w:t>la</w:t>
       </w:r>
       <w:r>
         <w:rPr>
           <w:lang w:val="es-ES"/>
         </w:rPr>
-        <w:t xml:space="preserve"> placa de desarrollo básica existente.</w:t>
-      </w:r>
-    </w:p>
-    <w:p>
-      <w:pPr>
-        <w:jc w:val="both"/>
+        <w:t xml:space="preserve"> placa de desarrollo básica existente</w:t>
+      </w:r>
+      <w:r>
         <w:rPr>
           <w:lang w:val="es-ES"/>
         </w:rPr>
-      </w:pPr>
-      <w:r>
-        <w:rPr>
+        <w:t xml:space="preserve"> </w:t>
+      </w:r>
+      <w:r>
+        <w:rPr>
+          <w:b/>
+          <w:bCs/>
           <w:lang w:val="es-ES"/>
         </w:rPr>
-        <w:t>Ésta incluye el</w:t>
-      </w:r>
-      <w:r>
-        <w:rPr>
+        <w:t xml:space="preserve">HP Ethernet MCU </w:t>
+      </w:r>
+      <w:proofErr w:type="spellStart"/>
+      <w:r>
+        <w:rPr>
+          <w:b/>
+          <w:bCs/>
           <w:lang w:val="es-ES"/>
         </w:rPr>
+        <w:t>card</w:t>
+      </w:r>
+      <w:proofErr w:type="spellEnd"/>
+      <w:r>
+        <w:rPr>
+          <w:b/>
+          <w:bCs/>
+          <w:lang w:val="es-ES"/>
+        </w:rPr>
         <w:t xml:space="preserve"> </w:t>
       </w:r>
-      <w:r>
-        <w:rPr>
+      <w:proofErr w:type="spellStart"/>
+      <w:r>
+        <w:rPr>
+          <w:b/>
+          <w:bCs/>
           <w:lang w:val="es-ES"/>
         </w:rPr>
-        <w:t>conexionado con</w:t>
-      </w:r>
-      <w:r>
-        <w:rPr>
+        <w:t>with</w:t>
+      </w:r>
+      <w:proofErr w:type="spellEnd"/>
+      <w:r>
+        <w:rPr>
+          <w:b/>
+          <w:bCs/>
           <w:lang w:val="es-ES"/>
         </w:rPr>
-        <w:t xml:space="preserve"> los capacitores de desacople correspondientes, </w:t>
-      </w:r>
-      <w:r>
-        <w:rPr>
+        <w:t xml:space="preserve"> </w:t>
+      </w:r>
+      <w:r>
+        <w:rPr>
+          <w:b/>
+          <w:bCs/>
           <w:lang w:val="es-ES"/>
         </w:rPr>
-        <w:t xml:space="preserve">switches de prueba </w:t>
+        <w:t>STM32F407VGT6</w:t>
       </w:r>
       <w:r>
         <w:rPr>
           <w:lang w:val="es-ES"/>
         </w:rPr>
-        <w:t>y un puerto de conexión USB para poder programarlo.</w:t>
+        <w:t>, de la</w:t>
+      </w:r>
+      <w:r>
+        <w:rPr>
+          <w:b/>
+          <w:bCs/>
+          <w:lang w:val="es-ES"/>
+        </w:rPr>
+        <w:t xml:space="preserve"> </w:t>
+      </w:r>
+      <w:r>
+        <w:rPr>
+          <w:lang w:val="es-ES"/>
+        </w:rPr>
+        <w:t>empresa MikroElektrónika:</w:t>
+      </w:r>
+      <w:r>
+        <w:rPr>
+          <w:b/>
+          <w:bCs/>
+          <w:lang w:val="es-ES"/>
+        </w:rPr>
+        <w:t xml:space="preserve"> </w:t>
       </w:r>
     </w:p>
     <w:p>
       <w:pPr>
         <w:keepNext/>
         <w:jc w:val="center"/>
+        <w:rPr>
+          <w:lang w:val="es-ES"/>
+        </w:rPr>
       </w:pPr>
       <w:r>
         <w:rPr>
           <w:noProof/>
-          <w:lang w:val="es-419"/>
+          <w:lang w:val="es-ES"/>
         </w:rPr>
         <w:drawing>
-          <wp:inline distT="0" distB="0" distL="0" distR="0" wp14:anchorId="68CA121B" wp14:editId="1BB4EBB6">
-            <wp:extent cx="2231572" cy="1732151"/>
-            <wp:effectExtent l="0" t="0" r="0" b="1905"/>
-            <wp:docPr id="31" name="Picture 31" descr="A close-up of a circuit board&#10;&#10;Description automatically generated with medium confidence"/>
+          <wp:inline distT="0" distB="0" distL="0" distR="0" wp14:anchorId="1E57F319" wp14:editId="03D2AEBC">
+            <wp:extent cx="1992085" cy="2141224"/>
+            <wp:effectExtent l="0" t="0" r="8255" b="0"/>
+            <wp:docPr id="33" name="Picture 33" descr="A screenshot of a computer game&#10;&#10;Description automatically generated with low confidence"/>
             <wp:cNvGraphicFramePr>
               <a:graphicFrameLocks xmlns:a="http://schemas.openxmlformats.org/drawingml/2006/main" noChangeAspect="1"/>
             </wp:cNvGraphicFramePr>
@@ -43047,7 +44279,7 @@
               <a:graphicData uri="http://schemas.openxmlformats.org/drawingml/2006/picture">
                 <pic:pic xmlns:pic="http://schemas.openxmlformats.org/drawingml/2006/picture">
                   <pic:nvPicPr>
-                    <pic:cNvPr id="31" name="Picture 31" descr="A close-up of a circuit board&#10;&#10;Description automatically generated with medium confidence"/>
+                    <pic:cNvPr id="33" name="Picture 33" descr="A screenshot of a computer game&#10;&#10;Description automatically generated with low confidence"/>
                     <pic:cNvPicPr/>
                   </pic:nvPicPr>
                   <pic:blipFill>
@@ -43065,7 +44297,7 @@
                   <pic:spPr>
                     <a:xfrm>
                       <a:off x="0" y="0"/>
-                      <a:ext cx="2243780" cy="1741627"/>
+                      <a:ext cx="2004522" cy="2154592"/>
                     </a:xfrm>
                     <a:prstGeom prst="rect">
                       <a:avLst/>
@@ -43130,6 +44362,101 @@
       </w:r>
     </w:p>
     <w:p>
+      <w:r>
+        <w:t xml:space="preserve">La placa </w:t>
+      </w:r>
+      <w:r>
+        <w:t>de desarrollo pose</w:t>
+      </w:r>
+      <w:r>
+        <w:t>e las siguientes características</w:t>
+      </w:r>
+      <w:r>
+        <w:t>:</w:t>
+      </w:r>
+    </w:p>
+    <w:p>
+      <w:pPr>
+        <w:pStyle w:val="ListParagraph"/>
+        <w:numPr>
+          <w:ilvl w:val="0"/>
+          <w:numId w:val="21"/>
+        </w:numPr>
+      </w:pPr>
+      <w:r>
+        <w:t>Cristal y elementos pasivos embebidos.</w:t>
+      </w:r>
+    </w:p>
+    <w:p>
+      <w:pPr>
+        <w:pStyle w:val="ListParagraph"/>
+        <w:numPr>
+          <w:ilvl w:val="0"/>
+          <w:numId w:val="21"/>
+        </w:numPr>
+      </w:pPr>
+      <w:r>
+        <w:t xml:space="preserve">Líneas de comunicación por USB </w:t>
+      </w:r>
+      <w:r>
+        <w:sym w:font="Wingdings" w:char="F0E8"/>
+      </w:r>
+      <w:r>
+        <w:t xml:space="preserve"> Permite la programación del microcontrolador de forma externa.</w:t>
+      </w:r>
+    </w:p>
+    <w:p>
+      <w:pPr>
+        <w:pStyle w:val="ListParagraph"/>
+        <w:numPr>
+          <w:ilvl w:val="0"/>
+          <w:numId w:val="21"/>
+        </w:numPr>
+        <w:rPr>
+          <w:lang w:val="es-419"/>
+        </w:rPr>
+      </w:pPr>
+      <w:r>
+        <w:rPr>
+          <w:lang w:val="es-419"/>
+        </w:rPr>
+        <w:t xml:space="preserve">Ethernet Transceiver </w:t>
+      </w:r>
+      <w:r>
+        <w:sym w:font="Wingdings" w:char="F0E8"/>
+      </w:r>
+      <w:r>
+        <w:rPr>
+          <w:lang w:val="es-419"/>
+        </w:rPr>
+        <w:t xml:space="preserve"> Resuelve la interfaz de</w:t>
+      </w:r>
+      <w:r>
+        <w:rPr>
+          <w:lang w:val="es-419"/>
+        </w:rPr>
+        <w:t xml:space="preserve"> conexión requerida entre el periférico que posee el microcontrolador y las conexiones provenientes del cable Ethernet externo.</w:t>
+      </w:r>
+    </w:p>
+    <w:p>
+      <w:pPr>
+        <w:pStyle w:val="ListParagraph"/>
+        <w:numPr>
+          <w:ilvl w:val="0"/>
+          <w:numId w:val="21"/>
+        </w:numPr>
+        <w:rPr>
+          <w:lang w:val="es-419"/>
+        </w:rPr>
+      </w:pPr>
+      <w:r>
+        <w:rPr>
+          <w:lang w:val="es-419"/>
+        </w:rPr>
+        <w:t>Puede utilizarse tanto en un placa de prueba como en el prototipo y el producto final.</w:t>
+      </w:r>
+    </w:p>
+    <w:p>
       <w:pPr>
         <w:rPr>
           <w:lang w:val="es-419"/>
@@ -43279,8 +44606,13 @@
         </w:numPr>
       </w:pPr>
       <w:r>
-        <w:t>Detalles de selección y cálculo de los elementos circuitales</w:t>
-      </w:r>
+        <w:t xml:space="preserve">Detalles de selección y cálculo de los elementos </w:t>
+      </w:r>
+      <w:proofErr w:type="spellStart"/>
+      <w:r>
+        <w:t>circuitales</w:t>
+      </w:r>
+      <w:proofErr w:type="spellEnd"/>
     </w:p>
     <w:p>
       <w:pPr>
@@ -43364,6 +44696,7 @@
         <w:rPr>
           <w:lang w:val="es-ES"/>
         </w:rPr>
+        <w:lastRenderedPageBreak/>
         <w:t>CLK (Output): señal de reloj generada por el calibre para sincronización</w:t>
       </w:r>
     </w:p>
@@ -43397,7 +44730,21 @@
         <w:rPr>
           <w:lang w:val="es-ES"/>
         </w:rPr>
-        <w:t xml:space="preserve">La entrada de /REQ es de alta impedancia y está conectada a una resistencia de Pull-Up </w:t>
+        <w:t xml:space="preserve">La entrada de /REQ está conectada a una resistencia de </w:t>
+      </w:r>
+      <w:proofErr w:type="spellStart"/>
+      <w:r>
+        <w:rPr>
+          <w:lang w:val="es-ES"/>
+        </w:rPr>
+        <w:t>Pull</w:t>
+      </w:r>
+      <w:proofErr w:type="spellEnd"/>
+      <w:r>
+        <w:rPr>
+          <w:lang w:val="es-ES"/>
+        </w:rPr>
+        <w:t xml:space="preserve">-Up </w:t>
       </w:r>
       <w:r>
         <w:rPr>
@@ -43422,7 +44769,6 @@
           <w:noProof/>
           <w:lang w:val="es-ES"/>
         </w:rPr>
-        <w:lastRenderedPageBreak/>
         <w:drawing>
           <wp:inline distT="0" distB="0" distL="0" distR="0" wp14:anchorId="6803F0F3" wp14:editId="7B579D6D">
             <wp:extent cx="2286000" cy="1402098"/>
@@ -43595,13 +44941,30 @@
           <w:b/>
           <w:bCs/>
         </w:rPr>
-        <w:t>Open Drain</w:t>
-      </w:r>
+        <w:t xml:space="preserve">Open </w:t>
+      </w:r>
+      <w:proofErr w:type="spellStart"/>
+      <w:r>
+        <w:rPr>
+          <w:b/>
+          <w:bCs/>
+        </w:rPr>
+        <w:t>Drain</w:t>
+      </w:r>
+      <w:proofErr w:type="spellEnd"/>
       <w:r>
         <w:t>,</w:t>
       </w:r>
       <w:r>
-        <w:t xml:space="preserve"> por lo que se debe agregar una resistencia de Pull Up externa para conectarlas a los puertos de la Unidad de Control:</w:t>
+        <w:t xml:space="preserve"> por lo que se debe agregar una resistencia de </w:t>
+      </w:r>
+      <w:proofErr w:type="spellStart"/>
+      <w:r>
+        <w:t>Pull</w:t>
+      </w:r>
+      <w:proofErr w:type="spellEnd"/>
+      <w:r>
+        <w:t xml:space="preserve"> Up externa para conectarlas a los puertos de la Unidad de Control:</w:t>
       </w:r>
     </w:p>
     <w:p>
@@ -43828,7 +45191,15 @@
         <w:fldChar w:fldCharType="end"/>
       </w:r>
       <w:r>
-        <w:t>: Circuito para optoacoplado 24V – 3.3V</w:t>
+        <w:t xml:space="preserve">: Circuito para </w:t>
+      </w:r>
+      <w:proofErr w:type="spellStart"/>
+      <w:r>
+        <w:t>optoacoplado</w:t>
+      </w:r>
+      <w:proofErr w:type="spellEnd"/>
+      <w:r>
+        <w:t xml:space="preserve"> 24V – 3.3V</w:t>
       </w:r>
     </w:p>
     <w:p>
@@ -43845,6 +45216,7 @@
         <w:rPr>
           <w:noProof/>
         </w:rPr>
+        <w:lastRenderedPageBreak/>
         <w:drawing>
           <wp:inline distT="0" distB="0" distL="0" distR="0" wp14:anchorId="7CB3BA7C" wp14:editId="5601830B">
             <wp:extent cx="3663924" cy="1039586"/>
@@ -43936,7 +45308,15 @@
         <w:t>Condiciones de operación recomendada</w:t>
       </w:r>
       <w:r>
-        <w:t>s (Futurlec)</w:t>
+        <w:t>s (</w:t>
+      </w:r>
+      <w:proofErr w:type="spellStart"/>
+      <w:r>
+        <w:t>Futurlec</w:t>
+      </w:r>
+      <w:proofErr w:type="spellEnd"/>
+      <w:r>
+        <w:t>)</w:t>
       </w:r>
     </w:p>
     <w:p>
@@ -43952,7 +45332,6 @@
     </w:p>
     <w:p>
       <w:r>
-        <w:lastRenderedPageBreak/>
         <w:t>Tomando un valor intermedio para IF = 20mA, se ingresa a la curva de operación IF-VF:</w:t>
       </w:r>
     </w:p>
@@ -44059,7 +45438,15 @@
         <w:t>: Curva de trabajo IF-VF</w:t>
       </w:r>
       <w:r>
-        <w:t xml:space="preserve"> (Futurlec)</w:t>
+        <w:t xml:space="preserve"> (</w:t>
+      </w:r>
+      <w:proofErr w:type="spellStart"/>
+      <w:r>
+        <w:t>Futurlec</w:t>
+      </w:r>
+      <w:proofErr w:type="spellEnd"/>
+      <w:r>
+        <w:t>)</w:t>
       </w:r>
     </w:p>
     <w:p>
@@ -44241,7 +45628,15 @@
         <w:t>: Curva de operación IC-VCE</w:t>
       </w:r>
       <w:r>
-        <w:t xml:space="preserve"> (Futurlec)</w:t>
+        <w:t xml:space="preserve"> (</w:t>
+      </w:r>
+      <w:proofErr w:type="spellStart"/>
+      <w:r>
+        <w:t>Futurlec</w:t>
+      </w:r>
+      <w:proofErr w:type="spellEnd"/>
+      <w:r>
+        <w:t>)</w:t>
       </w:r>
     </w:p>
     <w:p>
@@ -44333,6 +45728,7 @@
         </w:numPr>
       </w:pPr>
       <w:r>
+        <w:lastRenderedPageBreak/>
         <w:t>Plan de pruebas</w:t>
       </w:r>
     </w:p>
@@ -44346,7 +45742,35 @@
         <w:rPr>
           <w:lang w:val="es-ES"/>
         </w:rPr>
-        <w:t>[TODO] Pero seria algo como probar cada entrada y medir con un tester/osciloscopio</w:t>
+        <w:t xml:space="preserve">[TODO] Pero </w:t>
+      </w:r>
+      <w:proofErr w:type="spellStart"/>
+      <w:r>
+        <w:rPr>
+          <w:lang w:val="es-ES"/>
+        </w:rPr>
+        <w:t>seria</w:t>
+      </w:r>
+      <w:proofErr w:type="spellEnd"/>
+      <w:r>
+        <w:rPr>
+          <w:lang w:val="es-ES"/>
+        </w:rPr>
+        <w:t xml:space="preserve"> algo como probar cada entrada y medir con un </w:t>
+      </w:r>
+      <w:proofErr w:type="spellStart"/>
+      <w:r>
+        <w:rPr>
+          <w:lang w:val="es-ES"/>
+        </w:rPr>
+        <w:t>tester</w:t>
+      </w:r>
+      <w:proofErr w:type="spellEnd"/>
+      <w:r>
+        <w:rPr>
+          <w:lang w:val="es-ES"/>
+        </w:rPr>
+        <w:t>/osciloscopio</w:t>
       </w:r>
     </w:p>
     <w:p>
@@ -44406,9 +45830,13 @@
         </w:numPr>
       </w:pPr>
       <w:r>
-        <w:lastRenderedPageBreak/>
-        <w:t>Detalles de selección y cálculo de los elementos circuitales</w:t>
-      </w:r>
+        <w:t xml:space="preserve">Detalles de selección y cálculo de los elementos </w:t>
+      </w:r>
+      <w:proofErr w:type="spellStart"/>
+      <w:r>
+        <w:t>circuitales</w:t>
+      </w:r>
+      <w:proofErr w:type="spellEnd"/>
     </w:p>
     <w:p>
       <w:pPr>
@@ -44552,13 +45980,7 @@
         <w:rPr>
           <w:lang w:val="es-ES"/>
         </w:rPr>
-        <w:t xml:space="preserve">[TODO] </w:t>
-      </w:r>
-      <w:r>
-        <w:rPr>
-          <w:lang w:val="es-ES"/>
-        </w:rPr>
-        <w:t>En teoría hay equipos en el laboratorio para probar</w:t>
+        <w:t>[TODO] En teoría hay equipos en el laboratorio para probar</w:t>
       </w:r>
     </w:p>
     <w:p>
@@ -44603,8 +46025,13 @@
         </w:numPr>
       </w:pPr>
       <w:r>
-        <w:t>Detalles de selección y cálculo de los elementos circuitales</w:t>
-      </w:r>
+        <w:t xml:space="preserve">Detalles de selección y cálculo de los elementos </w:t>
+      </w:r>
+      <w:proofErr w:type="spellStart"/>
+      <w:r>
+        <w:t>circuitales</w:t>
+      </w:r>
+      <w:proofErr w:type="spellEnd"/>
     </w:p>
     <w:p>
       <w:pPr>
@@ -45012,7 +46439,23 @@
       </w:pPr>
       <w:bookmarkStart w:id="108" w:name="_Toc57111885"/>
       <w:r>
-        <w:t>Bill of Materials (BOM)</w:t>
+        <w:t xml:space="preserve">Bill </w:t>
+      </w:r>
+      <w:proofErr w:type="spellStart"/>
+      <w:r>
+        <w:t>of</w:t>
+      </w:r>
+      <w:proofErr w:type="spellEnd"/>
+      <w:r>
+        <w:t xml:space="preserve"> </w:t>
+      </w:r>
+      <w:proofErr w:type="spellStart"/>
+      <w:r>
+        <w:t>Materials</w:t>
+      </w:r>
+      <w:proofErr w:type="spellEnd"/>
+      <w:r>
+        <w:t xml:space="preserve"> (BOM)</w:t>
       </w:r>
       <w:bookmarkEnd w:id="108"/>
     </w:p>
@@ -45237,16 +46680,38 @@
           <w:lang w:val="en-US"/>
         </w:rPr>
       </w:pPr>
+      <w:proofErr w:type="spellStart"/>
       <w:r>
         <w:rPr>
           <w:lang w:val="en-US"/>
         </w:rPr>
-        <w:t>Compatibilidad Electromagnética - IRAM</w:t>
-      </w:r>
+        <w:t>Compatibilidad</w:t>
+      </w:r>
+      <w:proofErr w:type="spellEnd"/>
       <w:r>
         <w:rPr>
           <w:lang w:val="en-US"/>
         </w:rPr>
+        <w:t xml:space="preserve"> </w:t>
+      </w:r>
+      <w:proofErr w:type="spellStart"/>
+      <w:r>
+        <w:rPr>
+          <w:lang w:val="en-US"/>
+        </w:rPr>
+        <w:t>Electromagnética</w:t>
+      </w:r>
+      <w:proofErr w:type="spellEnd"/>
+      <w:r>
+        <w:rPr>
+          <w:lang w:val="en-US"/>
+        </w:rPr>
+        <w:t xml:space="preserve"> - IRAM</w:t>
+      </w:r>
+      <w:r>
+        <w:rPr>
+          <w:lang w:val="en-US"/>
+        </w:rPr>
         <w:t xml:space="preserve"> [Online]. Available: https://cie.gov.ar/web/images/Compatibilidad-Electromagnetica.pdf</w:t>
       </w:r>
     </w:p>
@@ -45256,16 +46721,24 @@
           <w:lang w:val="en-US"/>
         </w:rPr>
       </w:pPr>
+      <w:proofErr w:type="spellStart"/>
       <w:r>
         <w:rPr>
           <w:lang w:val="en-US"/>
         </w:rPr>
-        <w:t xml:space="preserve">Normas IP ANSI [Online]. Available: </w:t>
-      </w:r>
+        <w:t>Normas</w:t>
+      </w:r>
+      <w:proofErr w:type="spellEnd"/>
       <w:r>
         <w:rPr>
           <w:lang w:val="en-US"/>
         </w:rPr>
+        <w:t xml:space="preserve"> IP ANSI [Online]. Available: </w:t>
+      </w:r>
+      <w:r>
+        <w:rPr>
+          <w:lang w:val="en-US"/>
+        </w:rPr>
         <w:t>https://www.demaquinasyherramientas.com/herramientas-de-medicion/que-son-las-normas-ip</w:t>
       </w:r>
     </w:p>
@@ -45397,7 +46870,21 @@
         <w:rPr>
           <w:lang w:val="es-419"/>
         </w:rPr>
-        <w:t xml:space="preserve"> [Online]. Available:</w:t>
+        <w:t xml:space="preserve"> [Online]. </w:t>
+      </w:r>
+      <w:proofErr w:type="spellStart"/>
+      <w:r>
+        <w:rPr>
+          <w:lang w:val="es-419"/>
+        </w:rPr>
+        <w:t>Available</w:t>
+      </w:r>
+      <w:proofErr w:type="spellEnd"/>
+      <w:r>
+        <w:rPr>
+          <w:lang w:val="es-419"/>
+        </w:rPr>
+        <w:t>:</w:t>
       </w:r>
     </w:p>
     <w:p>
@@ -46925,6 +48412,119 @@
     </w:lvl>
   </w:abstractNum>
   <w:abstractNum w:abstractNumId="7" w15:restartNumberingAfterBreak="0">
+    <w:nsid w:val="35E24CC2"/>
+    <w:multiLevelType w:val="hybridMultilevel"/>
+    <w:tmpl w:val="D804BAB2"/>
+    <w:lvl w:ilvl="0" w:tplc="580A000D">
+      <w:start w:val="1"/>
+      <w:numFmt w:val="bullet"/>
+      <w:lvlText w:val=""/>
+      <w:lvlJc w:val="left"/>
+      <w:pPr>
+        <w:ind w:left="720" w:hanging="360"/>
+      </w:pPr>
+      <w:rPr>
+        <w:rFonts w:ascii="Wingdings" w:hAnsi="Wingdings" w:hint="default"/>
+      </w:rPr>
+    </w:lvl>
+    <w:lvl w:ilvl="1" w:tplc="580A0003" w:tentative="1">
+      <w:start w:val="1"/>
+      <w:numFmt w:val="bullet"/>
+      <w:lvlText w:val="o"/>
+      <w:lvlJc w:val="left"/>
+      <w:pPr>
+        <w:ind w:left="1440" w:hanging="360"/>
+      </w:pPr>
+      <w:rPr>
+        <w:rFonts w:ascii="Courier New" w:hAnsi="Courier New" w:cs="Courier New" w:hint="default"/>
+      </w:rPr>
+    </w:lvl>
+    <w:lvl w:ilvl="2" w:tplc="580A0005" w:tentative="1">
+      <w:start w:val="1"/>
+      <w:numFmt w:val="bullet"/>
+      <w:lvlText w:val=""/>
+      <w:lvlJc w:val="left"/>
+      <w:pPr>
+        <w:ind w:left="2160" w:hanging="360"/>
+      </w:pPr>
+      <w:rPr>
+        <w:rFonts w:ascii="Wingdings" w:hAnsi="Wingdings" w:hint="default"/>
+      </w:rPr>
+    </w:lvl>
+    <w:lvl w:ilvl="3" w:tplc="580A0001" w:tentative="1">
+      <w:start w:val="1"/>
+      <w:numFmt w:val="bullet"/>
+      <w:lvlText w:val=""/>
+      <w:lvlJc w:val="left"/>
+      <w:pPr>
+        <w:ind w:left="2880" w:hanging="360"/>
+      </w:pPr>
+      <w:rPr>
+        <w:rFonts w:ascii="Symbol" w:hAnsi="Symbol" w:hint="default"/>
+      </w:rPr>
+    </w:lvl>
+    <w:lvl w:ilvl="4" w:tplc="580A0003" w:tentative="1">
+      <w:start w:val="1"/>
+      <w:numFmt w:val="bullet"/>
+      <w:lvlText w:val="o"/>
+      <w:lvlJc w:val="left"/>
+      <w:pPr>
+        <w:ind w:left="3600" w:hanging="360"/>
+      </w:pPr>
+      <w:rPr>
+        <w:rFonts w:ascii="Courier New" w:hAnsi="Courier New" w:cs="Courier New" w:hint="default"/>
+      </w:rPr>
+    </w:lvl>
+    <w:lvl w:ilvl="5" w:tplc="580A0005" w:tentative="1">
+      <w:start w:val="1"/>
+      <w:numFmt w:val="bullet"/>
+      <w:lvlText w:val=""/>
+      <w:lvlJc w:val="left"/>
+      <w:pPr>
+        <w:ind w:left="4320" w:hanging="360"/>
+      </w:pPr>
+      <w:rPr>
+        <w:rFonts w:ascii="Wingdings" w:hAnsi="Wingdings" w:hint="default"/>
+      </w:rPr>
+    </w:lvl>
+    <w:lvl w:ilvl="6" w:tplc="580A0001" w:tentative="1">
+      <w:start w:val="1"/>
+      <w:numFmt w:val="bullet"/>
+      <w:lvlText w:val=""/>
+      <w:lvlJc w:val="left"/>
+      <w:pPr>
+        <w:ind w:left="5040" w:hanging="360"/>
+      </w:pPr>
+      <w:rPr>
+        <w:rFonts w:ascii="Symbol" w:hAnsi="Symbol" w:hint="default"/>
+      </w:rPr>
+    </w:lvl>
+    <w:lvl w:ilvl="7" w:tplc="580A0003" w:tentative="1">
+      <w:start w:val="1"/>
+      <w:numFmt w:val="bullet"/>
+      <w:lvlText w:val="o"/>
+      <w:lvlJc w:val="left"/>
+      <w:pPr>
+        <w:ind w:left="5760" w:hanging="360"/>
+      </w:pPr>
+      <w:rPr>
+        <w:rFonts w:ascii="Courier New" w:hAnsi="Courier New" w:cs="Courier New" w:hint="default"/>
+      </w:rPr>
+    </w:lvl>
+    <w:lvl w:ilvl="8" w:tplc="580A0005" w:tentative="1">
+      <w:start w:val="1"/>
+      <w:numFmt w:val="bullet"/>
+      <w:lvlText w:val=""/>
+      <w:lvlJc w:val="left"/>
+      <w:pPr>
+        <w:ind w:left="6480" w:hanging="360"/>
+      </w:pPr>
+      <w:rPr>
+        <w:rFonts w:ascii="Wingdings" w:hAnsi="Wingdings" w:hint="default"/>
+      </w:rPr>
+    </w:lvl>
+  </w:abstractNum>
+  <w:abstractNum w:abstractNumId="8" w15:restartNumberingAfterBreak="0">
     <w:nsid w:val="3A877D64"/>
     <w:multiLevelType w:val="singleLevel"/>
     <w:tmpl w:val="5DA6FC16"/>
@@ -46942,7 +48542,7 @@
       </w:pPr>
     </w:lvl>
   </w:abstractNum>
-  <w:abstractNum w:abstractNumId="8" w15:restartNumberingAfterBreak="0">
+  <w:abstractNum w:abstractNumId="9" w15:restartNumberingAfterBreak="0">
     <w:nsid w:val="3F030894"/>
     <w:multiLevelType w:val="hybridMultilevel"/>
     <w:tmpl w:val="44C46118"/>
@@ -47031,7 +48631,7 @@
       </w:pPr>
     </w:lvl>
   </w:abstractNum>
-  <w:abstractNum w:abstractNumId="9" w15:restartNumberingAfterBreak="0">
+  <w:abstractNum w:abstractNumId="10" w15:restartNumberingAfterBreak="0">
     <w:nsid w:val="4F6D4728"/>
     <w:multiLevelType w:val="hybridMultilevel"/>
     <w:tmpl w:val="44C46118"/>
@@ -47120,7 +48720,7 @@
       </w:pPr>
     </w:lvl>
   </w:abstractNum>
-  <w:abstractNum w:abstractNumId="10" w15:restartNumberingAfterBreak="0">
+  <w:abstractNum w:abstractNumId="11" w15:restartNumberingAfterBreak="0">
     <w:nsid w:val="4FC50813"/>
     <w:multiLevelType w:val="hybridMultilevel"/>
     <w:tmpl w:val="C20CC610"/>
@@ -47233,7 +48833,7 @@
       </w:rPr>
     </w:lvl>
   </w:abstractNum>
-  <w:abstractNum w:abstractNumId="11" w15:restartNumberingAfterBreak="0">
+  <w:abstractNum w:abstractNumId="12" w15:restartNumberingAfterBreak="0">
     <w:nsid w:val="50FC23D7"/>
     <w:multiLevelType w:val="multilevel"/>
     <w:tmpl w:val="49AA629E"/>
@@ -47382,7 +48982,7 @@
       </w:rPr>
     </w:lvl>
   </w:abstractNum>
-  <w:abstractNum w:abstractNumId="12" w15:restartNumberingAfterBreak="0">
+  <w:abstractNum w:abstractNumId="13" w15:restartNumberingAfterBreak="0">
     <w:nsid w:val="5AC80627"/>
     <w:multiLevelType w:val="hybridMultilevel"/>
     <w:tmpl w:val="C7C66EAC"/>
@@ -47495,7 +49095,7 @@
       </w:rPr>
     </w:lvl>
   </w:abstractNum>
-  <w:abstractNum w:abstractNumId="13" w15:restartNumberingAfterBreak="0">
+  <w:abstractNum w:abstractNumId="14" w15:restartNumberingAfterBreak="0">
     <w:nsid w:val="5EF6487F"/>
     <w:multiLevelType w:val="multilevel"/>
     <w:tmpl w:val="CA408CB8"/>
@@ -47640,7 +49240,7 @@
       </w:rPr>
     </w:lvl>
   </w:abstractNum>
-  <w:abstractNum w:abstractNumId="14" w15:restartNumberingAfterBreak="0">
+  <w:abstractNum w:abstractNumId="15" w15:restartNumberingAfterBreak="0">
     <w:nsid w:val="5F43620F"/>
     <w:multiLevelType w:val="hybridMultilevel"/>
     <w:tmpl w:val="44C46118"/>
@@ -47729,7 +49329,7 @@
       </w:pPr>
     </w:lvl>
   </w:abstractNum>
-  <w:abstractNum w:abstractNumId="15" w15:restartNumberingAfterBreak="0">
+  <w:abstractNum w:abstractNumId="16" w15:restartNumberingAfterBreak="0">
     <w:nsid w:val="77A2669A"/>
     <w:multiLevelType w:val="multilevel"/>
     <w:tmpl w:val="53D6B508"/>
@@ -47846,7 +49446,7 @@
       </w:rPr>
     </w:lvl>
   </w:abstractNum>
-  <w:abstractNum w:abstractNumId="16" w15:restartNumberingAfterBreak="0">
+  <w:abstractNum w:abstractNumId="17" w15:restartNumberingAfterBreak="0">
     <w:nsid w:val="7C7A16E2"/>
     <w:multiLevelType w:val="hybridMultilevel"/>
     <w:tmpl w:val="C25CE836"/>
@@ -47936,22 +49536,22 @@
     </w:lvl>
   </w:abstractNum>
   <w:num w:numId="1">
-    <w:abstractNumId w:val="15"/>
+    <w:abstractNumId w:val="16"/>
   </w:num>
   <w:num w:numId="2">
-    <w:abstractNumId w:val="7"/>
+    <w:abstractNumId w:val="8"/>
   </w:num>
   <w:num w:numId="3">
-    <w:abstractNumId w:val="16"/>
+    <w:abstractNumId w:val="17"/>
   </w:num>
   <w:num w:numId="4">
-    <w:abstractNumId w:val="8"/>
+    <w:abstractNumId w:val="9"/>
   </w:num>
   <w:num w:numId="5">
-    <w:abstractNumId w:val="10"/>
+    <w:abstractNumId w:val="11"/>
   </w:num>
   <w:num w:numId="6">
-    <w:abstractNumId w:val="15"/>
+    <w:abstractNumId w:val="16"/>
     <w:lvlOverride w:ilvl="0">
       <w:startOverride w:val="1"/>
     </w:lvlOverride>
@@ -47981,16 +49581,16 @@
     </w:lvlOverride>
   </w:num>
   <w:num w:numId="7">
-    <w:abstractNumId w:val="11"/>
+    <w:abstractNumId w:val="12"/>
   </w:num>
   <w:num w:numId="8">
-    <w:abstractNumId w:val="12"/>
+    <w:abstractNumId w:val="13"/>
   </w:num>
   <w:num w:numId="9">
-    <w:abstractNumId w:val="9"/>
+    <w:abstractNumId w:val="10"/>
   </w:num>
   <w:num w:numId="10">
-    <w:abstractNumId w:val="13"/>
+    <w:abstractNumId w:val="14"/>
   </w:num>
   <w:num w:numId="11">
     <w:abstractNumId w:val="0"/>
@@ -47999,7 +49599,7 @@
     <w:abstractNumId w:val="2"/>
   </w:num>
   <w:num w:numId="13">
-    <w:abstractNumId w:val="14"/>
+    <w:abstractNumId w:val="15"/>
   </w:num>
   <w:num w:numId="14">
     <w:abstractNumId w:val="6"/>
@@ -48008,7 +49608,7 @@
     <w:abstractNumId w:val="5"/>
   </w:num>
   <w:num w:numId="16">
-    <w:abstractNumId w:val="15"/>
+    <w:abstractNumId w:val="16"/>
     <w:lvlOverride w:ilvl="0">
       <w:startOverride w:val="1"/>
     </w:lvlOverride>
@@ -48041,7 +49641,7 @@
     <w:abstractNumId w:val="4"/>
   </w:num>
   <w:num w:numId="18">
-    <w:abstractNumId w:val="15"/>
+    <w:abstractNumId w:val="16"/>
     <w:lvlOverride w:ilvl="0">
       <w:startOverride w:val="1"/>
     </w:lvlOverride>
@@ -48075,6 +49675,9 @@
   </w:num>
   <w:num w:numId="20">
     <w:abstractNumId w:val="1"/>
+  </w:num>
+  <w:num w:numId="21">
+    <w:abstractNumId w:val="7"/>
   </w:num>
   <w:numIdMacAtCleanup w:val="20"/>
 </w:numbering>

</xml_diff>